<commit_message>
Sistemas de primer orden (cont) y sistemas eléctricos G1
</commit_message>
<xml_diff>
--- a/G1/Semana 4/Sistemas de primer orden y Sistemas Eléctricos.docx
+++ b/G1/Semana 4/Sistemas de primer orden y Sistemas Eléctricos.docx
@@ -4400,11 +4400,12 @@
           <w:noProof/>
           <w:lang w:val="es-CO"/>
         </w:rPr>
+        <w:lastRenderedPageBreak/>
         <w:drawing>
-          <wp:inline distT="0" distB="0" distL="0" distR="0" wp14:anchorId="5980231C" wp14:editId="1885A869">
-            <wp:extent cx="5605780" cy="1758950"/>
-            <wp:effectExtent l="0" t="0" r="0" b="0"/>
-            <wp:docPr id="38" name="Imagen 38"/>
+          <wp:inline distT="0" distB="0" distL="0" distR="0" wp14:anchorId="3BF78E61" wp14:editId="048D5002">
+            <wp:extent cx="4056743" cy="3593745"/>
+            <wp:effectExtent l="0" t="0" r="1270" b="6985"/>
+            <wp:docPr id="18" name="Imagen 18"/>
             <wp:cNvGraphicFramePr>
               <a:graphicFrameLocks xmlns:a="http://schemas.openxmlformats.org/drawingml/2006/main" noChangeAspect="1"/>
             </wp:cNvGraphicFramePr>
@@ -4412,13 +4413,13 @@
               <a:graphicData uri="http://schemas.openxmlformats.org/drawingml/2006/picture">
                 <pic:pic xmlns:pic="http://schemas.openxmlformats.org/drawingml/2006/picture">
                   <pic:nvPicPr>
-                    <pic:cNvPr id="0" name="Picture 2"/>
+                    <pic:cNvPr id="0" name="Picture 1"/>
                     <pic:cNvPicPr>
                       <a:picLocks noChangeAspect="1" noChangeArrowheads="1"/>
                     </pic:cNvPicPr>
                   </pic:nvPicPr>
                   <pic:blipFill>
-                    <a:blip r:embed="rId10" cstate="print">
+                    <a:blip r:embed="rId10">
                       <a:extLst>
                         <a:ext uri="{28A0092B-C50C-407E-A947-70E740481C1C}">
                           <a14:useLocalDpi xmlns:a14="http://schemas.microsoft.com/office/drawing/2010/main" val="0"/>
@@ -4433,7 +4434,7 @@
                   <pic:spPr bwMode="auto">
                     <a:xfrm>
                       <a:off x="0" y="0"/>
-                      <a:ext cx="5605780" cy="1758950"/>
+                      <a:ext cx="4063375" cy="3599620"/>
                     </a:xfrm>
                     <a:prstGeom prst="rect">
                       <a:avLst/>
@@ -4452,24 +4453,6 @@
     </w:p>
     <w:p>
       <w:pPr>
-        <w:jc w:val="both"/>
-        <w:rPr>
-          <w:rFonts w:eastAsiaTheme="minorEastAsia"/>
-          <w:bCs/>
-          <w:lang w:val="es-CO"/>
-        </w:rPr>
-      </w:pPr>
-      <w:r>
-        <w:rPr>
-          <w:rFonts w:eastAsiaTheme="minorEastAsia"/>
-          <w:bCs/>
-          <w:lang w:val="es-CO"/>
-        </w:rPr>
-        <w:t>-----vamos aquí----</w:t>
-      </w:r>
-    </w:p>
-    <w:p>
-      <w:pPr>
         <w:jc w:val="center"/>
         <w:rPr>
           <w:rFonts w:eastAsiaTheme="minorEastAsia"/>
@@ -4487,7 +4470,6 @@
           <w:iCs/>
           <w:lang w:val="es-CO"/>
         </w:rPr>
-        <w:lastRenderedPageBreak/>
         <w:t>Sistemas eléctricos</w:t>
       </w:r>
     </w:p>
@@ -4506,7 +4488,23 @@
           <w:iCs/>
           <w:lang w:val="es-CO"/>
         </w:rPr>
-        <w:t>Son sistemas compuesto por elementos eléctricos (lineales) que cuando interactúan entre sí generan señales eléctricas a partir de estímulos eléctricos.</w:t>
+        <w:t>Son sistemas compuesto</w:t>
+      </w:r>
+      <w:r>
+        <w:rPr>
+          <w:rFonts w:eastAsiaTheme="minorEastAsia"/>
+          <w:iCs/>
+          <w:lang w:val="es-CO"/>
+        </w:rPr>
+        <w:t>s</w:t>
+      </w:r>
+      <w:r>
+        <w:rPr>
+          <w:rFonts w:eastAsiaTheme="minorEastAsia"/>
+          <w:iCs/>
+          <w:lang w:val="es-CO"/>
+        </w:rPr>
+        <w:t xml:space="preserve"> por elementos eléctricos (lineales) que cuando interactúan entre sí generan señales eléctricas a partir de estímulos eléctricos.</w:t>
       </w:r>
     </w:p>
     <w:p>
@@ -4798,6 +4796,7 @@
           <w:iCs/>
           <w:lang w:val="es-CO"/>
         </w:rPr>
+        <w:lastRenderedPageBreak/>
         <w:t>Elementos pasivos(parámetros):</w:t>
       </w:r>
     </w:p>
@@ -7351,7 +7350,74 @@
           <w:iCs/>
           <w:lang w:val="es-CO"/>
         </w:rPr>
-        <w:lastRenderedPageBreak/>
+        <w:t>Variables de estado (SE general):</w:t>
+      </w:r>
+    </w:p>
+    <w:p>
+      <w:pPr>
+        <w:pStyle w:val="Prrafodelista"/>
+        <w:jc w:val="both"/>
+        <w:rPr>
+          <w:rFonts w:eastAsiaTheme="minorEastAsia"/>
+          <w:iCs/>
+          <w:lang w:val="es-CO"/>
+        </w:rPr>
+      </w:pPr>
+      <w:r>
+        <w:rPr>
+          <w:rFonts w:eastAsiaTheme="minorEastAsia"/>
+          <w:iCs/>
+          <w:lang w:val="es-CO"/>
+        </w:rPr>
+        <w:t>Los voltajes en los capacitores y las corrientes en los inductores.</w:t>
+      </w:r>
+    </w:p>
+    <w:p>
+      <w:pPr>
+        <w:pStyle w:val="Prrafodelista"/>
+        <w:jc w:val="both"/>
+        <w:rPr>
+          <w:rFonts w:eastAsiaTheme="minorEastAsia"/>
+          <w:b/>
+          <w:bCs/>
+          <w:iCs/>
+          <w:lang w:val="es-CO"/>
+        </w:rPr>
+      </w:pPr>
+    </w:p>
+    <w:p>
+      <w:pPr>
+        <w:pStyle w:val="Prrafodelista"/>
+        <w:jc w:val="both"/>
+        <w:rPr>
+          <w:rFonts w:eastAsiaTheme="minorEastAsia"/>
+          <w:b/>
+          <w:bCs/>
+          <w:iCs/>
+          <w:lang w:val="es-CO"/>
+        </w:rPr>
+      </w:pPr>
+    </w:p>
+    <w:p>
+      <w:pPr>
+        <w:pStyle w:val="Prrafodelista"/>
+        <w:jc w:val="both"/>
+        <w:rPr>
+          <w:rFonts w:eastAsiaTheme="minorEastAsia"/>
+          <w:b/>
+          <w:bCs/>
+          <w:iCs/>
+          <w:lang w:val="es-CO"/>
+        </w:rPr>
+      </w:pPr>
+      <w:r>
+        <w:rPr>
+          <w:rFonts w:eastAsiaTheme="minorEastAsia"/>
+          <w:b/>
+          <w:bCs/>
+          <w:iCs/>
+          <w:lang w:val="es-CO"/>
+        </w:rPr>
         <w:t>Ejemplo</w:t>
       </w:r>
       <w:r>
@@ -7955,6 +8021,7 @@
               <w:rFonts w:ascii="Cambria Math" w:eastAsiaTheme="minorEastAsia" w:hAnsi="Cambria Math"/>
               <w:lang w:val="es-CO"/>
             </w:rPr>
+            <w:lastRenderedPageBreak/>
             <m:t>v</m:t>
           </m:r>
           <m:d>
@@ -8119,6 +8186,114 @@
           </m:sSub>
         </m:oMath>
       </m:oMathPara>
+    </w:p>
+    <w:p>
+      <w:pPr>
+        <w:pStyle w:val="Prrafodelista"/>
+        <w:jc w:val="both"/>
+        <w:rPr>
+          <w:rFonts w:eastAsiaTheme="minorEastAsia"/>
+          <w:iCs/>
+          <w:lang w:val="es-CO"/>
+        </w:rPr>
+      </w:pPr>
+      <m:oMathPara>
+        <m:oMath>
+          <m:r>
+            <w:rPr>
+              <w:rFonts w:ascii="Cambria Math" w:eastAsiaTheme="minorEastAsia" w:hAnsi="Cambria Math"/>
+              <w:lang w:val="es-CO"/>
+            </w:rPr>
+            <m:t>V(s)=RCs</m:t>
+          </m:r>
+          <m:sSub>
+            <m:sSubPr>
+              <m:ctrlPr>
+                <w:rPr>
+                  <w:rFonts w:ascii="Cambria Math" w:eastAsiaTheme="minorEastAsia" w:hAnsi="Cambria Math"/>
+                  <w:i/>
+                  <w:iCs/>
+                  <w:lang w:val="es-CO"/>
+                </w:rPr>
+              </m:ctrlPr>
+            </m:sSubPr>
+            <m:e>
+              <m:r>
+                <w:rPr>
+                  <w:rFonts w:ascii="Cambria Math" w:eastAsiaTheme="minorEastAsia" w:hAnsi="Cambria Math"/>
+                  <w:lang w:val="es-CO"/>
+                </w:rPr>
+                <m:t>V</m:t>
+              </m:r>
+            </m:e>
+            <m:sub>
+              <m:r>
+                <w:rPr>
+                  <w:rFonts w:ascii="Cambria Math" w:eastAsiaTheme="minorEastAsia" w:hAnsi="Cambria Math"/>
+                  <w:lang w:val="es-CO"/>
+                </w:rPr>
+                <m:t>C</m:t>
+              </m:r>
+            </m:sub>
+          </m:sSub>
+          <m:r>
+            <w:rPr>
+              <w:rFonts w:ascii="Cambria Math" w:eastAsiaTheme="minorEastAsia" w:hAnsi="Cambria Math"/>
+              <w:lang w:val="es-CO"/>
+            </w:rPr>
+            <m:t>(s)+</m:t>
+          </m:r>
+          <m:sSub>
+            <m:sSubPr>
+              <m:ctrlPr>
+                <w:rPr>
+                  <w:rFonts w:ascii="Cambria Math" w:eastAsiaTheme="minorEastAsia" w:hAnsi="Cambria Math"/>
+                  <w:i/>
+                  <w:lang w:val="es-CO"/>
+                </w:rPr>
+              </m:ctrlPr>
+            </m:sSubPr>
+            <m:e>
+              <m:r>
+                <w:rPr>
+                  <w:rFonts w:ascii="Cambria Math" w:eastAsiaTheme="minorEastAsia" w:hAnsi="Cambria Math"/>
+                  <w:lang w:val="es-CO"/>
+                </w:rPr>
+                <m:t>V</m:t>
+              </m:r>
+            </m:e>
+            <m:sub>
+              <m:r>
+                <w:rPr>
+                  <w:rFonts w:ascii="Cambria Math" w:eastAsiaTheme="minorEastAsia" w:hAnsi="Cambria Math"/>
+                  <w:lang w:val="es-CO"/>
+                </w:rPr>
+                <m:t>C</m:t>
+              </m:r>
+            </m:sub>
+          </m:sSub>
+          <m:r>
+            <w:rPr>
+              <w:rFonts w:ascii="Cambria Math" w:eastAsiaTheme="minorEastAsia" w:hAnsi="Cambria Math"/>
+              <w:lang w:val="es-CO"/>
+            </w:rPr>
+            <m:t>(s)</m:t>
+          </m:r>
+        </m:oMath>
+      </m:oMathPara>
+    </w:p>
+    <w:p>
+      <w:pPr>
+        <w:pStyle w:val="Prrafodelista"/>
+        <w:jc w:val="both"/>
+        <w:rPr>
+          <w:rFonts w:eastAsiaTheme="minorEastAsia"/>
+          <w:b/>
+          <w:bCs/>
+          <w:iCs/>
+          <w:lang w:val="es-CO"/>
+        </w:rPr>
+      </w:pPr>
     </w:p>
     <w:p>
       <w:pPr>
@@ -8457,48 +8632,6 @@
           </m:f>
         </m:oMath>
       </m:oMathPara>
-    </w:p>
-    <w:p>
-      <w:pPr>
-        <w:pStyle w:val="Prrafodelista"/>
-        <w:jc w:val="both"/>
-        <w:rPr>
-          <w:rFonts w:eastAsiaTheme="minorEastAsia"/>
-          <w:b/>
-          <w:bCs/>
-          <w:iCs/>
-          <w:lang w:val="es-CO"/>
-        </w:rPr>
-      </w:pPr>
-      <w:r>
-        <w:rPr>
-          <w:rFonts w:eastAsiaTheme="minorEastAsia"/>
-          <w:b/>
-          <w:bCs/>
-          <w:iCs/>
-          <w:lang w:val="es-CO"/>
-        </w:rPr>
-        <w:t>Variables de estado (SE general):</w:t>
-      </w:r>
-    </w:p>
-    <w:p>
-      <w:pPr>
-        <w:pStyle w:val="Prrafodelista"/>
-        <w:jc w:val="both"/>
-        <w:rPr>
-          <w:rFonts w:eastAsiaTheme="minorEastAsia"/>
-          <w:iCs/>
-          <w:lang w:val="es-CO"/>
-        </w:rPr>
-      </w:pPr>
-      <w:r>
-        <w:rPr>
-          <w:rFonts w:eastAsiaTheme="minorEastAsia"/>
-          <w:iCs/>
-          <w:lang w:val="es-CO"/>
-        </w:rPr>
-        <w:t>Los voltajes en los capacitores y las corrientes en los inductores.</w:t>
-      </w:r>
     </w:p>
     <w:p>
       <w:pPr>
@@ -8720,11 +8853,7 @@
           <w:lang w:val="es-CO"/>
         </w:rPr>
       </w:pPr>
-    </w:p>
-    <w:p>
-      <w:pPr>
-        <w:pStyle w:val="Prrafodelista"/>
-        <w:jc w:val="both"/>
+      <w:r>
         <w:rPr>
           <w:rFonts w:eastAsiaTheme="minorEastAsia"/>
           <w:b/>
@@ -8732,81 +8861,6 @@
           <w:iCs/>
           <w:lang w:val="es-CO"/>
         </w:rPr>
-      </w:pPr>
-    </w:p>
-    <w:p>
-      <w:pPr>
-        <w:pStyle w:val="Prrafodelista"/>
-        <w:jc w:val="both"/>
-        <w:rPr>
-          <w:rFonts w:eastAsiaTheme="minorEastAsia"/>
-          <w:b/>
-          <w:bCs/>
-          <w:iCs/>
-          <w:lang w:val="es-CO"/>
-        </w:rPr>
-      </w:pPr>
-    </w:p>
-    <w:p>
-      <w:pPr>
-        <w:pStyle w:val="Prrafodelista"/>
-        <w:jc w:val="both"/>
-        <w:rPr>
-          <w:rFonts w:eastAsiaTheme="minorEastAsia"/>
-          <w:b/>
-          <w:bCs/>
-          <w:iCs/>
-          <w:lang w:val="es-CO"/>
-        </w:rPr>
-      </w:pPr>
-    </w:p>
-    <w:p>
-      <w:pPr>
-        <w:pStyle w:val="Prrafodelista"/>
-        <w:jc w:val="both"/>
-        <w:rPr>
-          <w:rFonts w:eastAsiaTheme="minorEastAsia"/>
-          <w:b/>
-          <w:bCs/>
-          <w:iCs/>
-          <w:lang w:val="es-CO"/>
-        </w:rPr>
-      </w:pPr>
-    </w:p>
-    <w:p>
-      <w:pPr>
-        <w:pStyle w:val="Prrafodelista"/>
-        <w:jc w:val="both"/>
-        <w:rPr>
-          <w:rFonts w:eastAsiaTheme="minorEastAsia"/>
-          <w:b/>
-          <w:bCs/>
-          <w:iCs/>
-          <w:lang w:val="es-CO"/>
-        </w:rPr>
-      </w:pPr>
-    </w:p>
-    <w:p>
-      <w:pPr>
-        <w:pStyle w:val="Prrafodelista"/>
-        <w:jc w:val="both"/>
-        <w:rPr>
-          <w:rFonts w:eastAsiaTheme="minorEastAsia"/>
-          <w:b/>
-          <w:bCs/>
-          <w:iCs/>
-          <w:lang w:val="es-CO"/>
-        </w:rPr>
-      </w:pPr>
-      <w:r>
-        <w:rPr>
-          <w:rFonts w:eastAsiaTheme="minorEastAsia"/>
-          <w:b/>
-          <w:bCs/>
-          <w:iCs/>
-          <w:lang w:val="es-CO"/>
-        </w:rPr>
-        <w:lastRenderedPageBreak/>
         <w:t>Circuito RLC:</w:t>
       </w:r>
     </w:p>
@@ -10416,14 +10470,34 @@
         <w:jc w:val="both"/>
         <w:rPr>
           <w:rFonts w:eastAsiaTheme="minorEastAsia"/>
-          <w:iCs/>
+          <w:b/>
           <w:lang w:val="es-CO"/>
         </w:rPr>
       </w:pPr>
       <w:r>
         <w:rPr>
+          <w:rFonts w:eastAsiaTheme="minorEastAsia"/>
+          <w:b/>
+          <w:lang w:val="es-CO"/>
+        </w:rPr>
+        <w:t>-----------------------vamos aquí--------------------</w:t>
+      </w:r>
+    </w:p>
+    <w:p>
+      <w:pPr>
+        <w:pStyle w:val="Prrafodelista"/>
+        <w:jc w:val="both"/>
+        <w:rPr>
+          <w:rFonts w:eastAsiaTheme="minorEastAsia"/>
+          <w:iCs/>
+          <w:lang w:val="es-CO"/>
+        </w:rPr>
+      </w:pPr>
+      <w:r>
+        <w:rPr>
           <w:noProof/>
         </w:rPr>
+        <w:lastRenderedPageBreak/>
         <w:drawing>
           <wp:inline distT="0" distB="0" distL="0" distR="0" wp14:anchorId="47F7E4E9" wp14:editId="562BCC4F">
             <wp:extent cx="5612130" cy="3554095"/>
@@ -10492,7 +10566,6 @@
           <w:iCs/>
           <w:lang w:val="es-CO"/>
         </w:rPr>
-        <w:lastRenderedPageBreak/>
         <w:t>VE:</w:t>
       </w:r>
     </w:p>
@@ -12792,13 +12865,23 @@
           <w:bCs/>
         </w:rPr>
       </w:pPr>
+      <w:proofErr w:type="spellStart"/>
       <w:r>
         <w:rPr>
           <w:rFonts w:eastAsiaTheme="minorEastAsia"/>
           <w:b/>
           <w:bCs/>
         </w:rPr>
-        <w:t>Ejemplo:</w:t>
+        <w:t>Ejemplo</w:t>
+      </w:r>
+      <w:proofErr w:type="spellEnd"/>
+      <w:r>
+        <w:rPr>
+          <w:rFonts w:eastAsiaTheme="minorEastAsia"/>
+          <w:b/>
+          <w:bCs/>
+        </w:rPr>
+        <w:t>:</w:t>
       </w:r>
     </w:p>
     <w:p>
@@ -14879,6 +14962,7 @@
         <w:rPr>
           <w:noProof/>
         </w:rPr>
+        <w:lastRenderedPageBreak/>
         <w:drawing>
           <wp:inline distT="0" distB="0" distL="0" distR="0" wp14:anchorId="2B97C408" wp14:editId="2DBBAAE8">
             <wp:extent cx="5612130" cy="1090930"/>
@@ -15138,7 +15222,6 @@
           <w:bCs/>
           <w:noProof/>
         </w:rPr>
-        <w:lastRenderedPageBreak/>
         <w:drawing>
           <wp:inline distT="0" distB="0" distL="0" distR="0" wp14:anchorId="232D39AD" wp14:editId="6234F189">
             <wp:extent cx="5611495" cy="1333500"/>
@@ -15255,6 +15338,7 @@
             <w:rPr>
               <w:rFonts w:ascii="Cambria Math" w:eastAsiaTheme="minorEastAsia" w:hAnsi="Cambria Math"/>
             </w:rPr>
+            <w:lastRenderedPageBreak/>
             <m:t>H</m:t>
           </m:r>
           <m:d>
@@ -21027,7 +21111,6 @@
               <w:rFonts w:ascii="Cambria Math" w:eastAsiaTheme="minorEastAsia" w:hAnsi="Cambria Math"/>
               <w:lang w:val="es-CO"/>
             </w:rPr>
-            <w:lastRenderedPageBreak/>
             <m:t>V</m:t>
           </m:r>
           <m:d>
@@ -22633,123 +22716,6 @@
           <w:lang w:val="es-CO"/>
         </w:rPr>
       </w:pPr>
-    </w:p>
-    <w:p>
-      <w:pPr>
-        <w:pStyle w:val="Prrafodelista"/>
-        <w:jc w:val="both"/>
-        <w:rPr>
-          <w:rFonts w:eastAsiaTheme="minorEastAsia"/>
-          <w:b/>
-          <w:bCs/>
-          <w:iCs/>
-          <w:lang w:val="es-CO"/>
-        </w:rPr>
-      </w:pPr>
-    </w:p>
-    <w:p>
-      <w:pPr>
-        <w:pStyle w:val="Prrafodelista"/>
-        <w:jc w:val="both"/>
-        <w:rPr>
-          <w:rFonts w:eastAsiaTheme="minorEastAsia"/>
-          <w:b/>
-          <w:bCs/>
-          <w:iCs/>
-          <w:lang w:val="es-CO"/>
-        </w:rPr>
-      </w:pPr>
-    </w:p>
-    <w:p>
-      <w:pPr>
-        <w:pStyle w:val="Prrafodelista"/>
-        <w:jc w:val="both"/>
-        <w:rPr>
-          <w:rFonts w:eastAsiaTheme="minorEastAsia"/>
-          <w:b/>
-          <w:bCs/>
-          <w:iCs/>
-          <w:lang w:val="es-CO"/>
-        </w:rPr>
-      </w:pPr>
-    </w:p>
-    <w:p>
-      <w:pPr>
-        <w:pStyle w:val="Prrafodelista"/>
-        <w:jc w:val="both"/>
-        <w:rPr>
-          <w:rFonts w:eastAsiaTheme="minorEastAsia"/>
-          <w:b/>
-          <w:bCs/>
-          <w:iCs/>
-          <w:lang w:val="es-CO"/>
-        </w:rPr>
-      </w:pPr>
-    </w:p>
-    <w:p>
-      <w:pPr>
-        <w:pStyle w:val="Prrafodelista"/>
-        <w:jc w:val="both"/>
-        <w:rPr>
-          <w:rFonts w:eastAsiaTheme="minorEastAsia"/>
-          <w:b/>
-          <w:bCs/>
-          <w:iCs/>
-          <w:lang w:val="es-CO"/>
-        </w:rPr>
-      </w:pPr>
-    </w:p>
-    <w:p>
-      <w:pPr>
-        <w:pStyle w:val="Prrafodelista"/>
-        <w:jc w:val="both"/>
-        <w:rPr>
-          <w:rFonts w:eastAsiaTheme="minorEastAsia"/>
-          <w:b/>
-          <w:bCs/>
-          <w:iCs/>
-          <w:lang w:val="es-CO"/>
-        </w:rPr>
-      </w:pPr>
-    </w:p>
-    <w:p>
-      <w:pPr>
-        <w:pStyle w:val="Prrafodelista"/>
-        <w:jc w:val="both"/>
-        <w:rPr>
-          <w:rFonts w:eastAsiaTheme="minorEastAsia"/>
-          <w:b/>
-          <w:bCs/>
-          <w:iCs/>
-          <w:lang w:val="es-CO"/>
-        </w:rPr>
-      </w:pPr>
-    </w:p>
-    <w:p>
-      <w:pPr>
-        <w:pStyle w:val="Prrafodelista"/>
-        <w:jc w:val="both"/>
-        <w:rPr>
-          <w:rFonts w:eastAsiaTheme="minorEastAsia"/>
-          <w:b/>
-          <w:bCs/>
-          <w:iCs/>
-          <w:lang w:val="es-CO"/>
-        </w:rPr>
-      </w:pPr>
-    </w:p>
-    <w:p>
-      <w:pPr>
-        <w:pStyle w:val="Prrafodelista"/>
-        <w:jc w:val="both"/>
-        <w:rPr>
-          <w:rFonts w:eastAsiaTheme="minorEastAsia"/>
-          <w:b/>
-          <w:bCs/>
-          <w:iCs/>
-          <w:lang w:val="es-CO"/>
-        </w:rPr>
-      </w:pPr>
       <w:r>
         <w:rPr>
           <w:rFonts w:eastAsiaTheme="minorEastAsia"/>
@@ -22777,7 +22743,6 @@
         <w:rPr>
           <w:noProof/>
         </w:rPr>
-        <w:lastRenderedPageBreak/>
         <w:drawing>
           <wp:inline distT="0" distB="0" distL="0" distR="0" wp14:anchorId="543D3C9B" wp14:editId="4C4AE9AA">
             <wp:extent cx="3848100" cy="1751143"/>
@@ -24644,6 +24609,7 @@
               <w:rFonts w:ascii="Cambria Math" w:eastAsiaTheme="minorEastAsia" w:hAnsi="Cambria Math"/>
               <w:lang w:val="es-CO"/>
             </w:rPr>
+            <w:lastRenderedPageBreak/>
             <m:t>H</m:t>
           </m:r>
           <m:d>
@@ -27490,6 +27456,7 @@
         <w:rPr>
           <w:noProof/>
         </w:rPr>
+        <w:lastRenderedPageBreak/>
         <w:drawing>
           <wp:inline distT="0" distB="0" distL="0" distR="0" wp14:anchorId="58BD8A07" wp14:editId="05B84CDC">
             <wp:extent cx="5344795" cy="2220595"/>
@@ -28769,6 +28736,7 @@
           <w:noProof/>
           <w:lang w:val="es-CO"/>
         </w:rPr>
+        <w:lastRenderedPageBreak/>
         <w:drawing>
           <wp:inline distT="0" distB="0" distL="0" distR="0" wp14:anchorId="337C0016" wp14:editId="269310B9">
             <wp:extent cx="5612130" cy="2502535"/>
@@ -30848,7 +30816,6 @@
               <w:rFonts w:ascii="Cambria Math" w:eastAsiaTheme="minorEastAsia" w:hAnsi="Cambria Math"/>
               <w:lang w:val="es-CO"/>
             </w:rPr>
-            <w:lastRenderedPageBreak/>
             <m:t>v=</m:t>
           </m:r>
           <m:d>
@@ -35145,17 +35112,6 @@
     </w:p>
     <w:p>
       <w:pPr>
-        <w:pStyle w:val="Prrafodelista"/>
-        <w:jc w:val="both"/>
-        <w:rPr>
-          <w:rFonts w:eastAsiaTheme="minorEastAsia"/>
-          <w:bCs/>
-          <w:lang w:val="es-CO"/>
-        </w:rPr>
-      </w:pPr>
-    </w:p>
-    <w:p>
-      <w:pPr>
         <w:jc w:val="both"/>
         <w:rPr>
           <w:rFonts w:eastAsiaTheme="minorEastAsia"/>
@@ -35347,10 +35303,7 @@
           <w:lang w:val="es-CO"/>
         </w:rPr>
       </w:pPr>
-    </w:p>
-    <w:p>
-      <w:pPr>
-        <w:jc w:val="both"/>
+      <w:r>
         <w:rPr>
           <w:rFonts w:eastAsiaTheme="minorEastAsia"/>
           <w:b/>
@@ -35358,40 +35311,6 @@
           <w:iCs/>
           <w:lang w:val="es-CO"/>
         </w:rPr>
-      </w:pPr>
-    </w:p>
-    <w:p>
-      <w:pPr>
-        <w:jc w:val="both"/>
-        <w:rPr>
-          <w:rFonts w:eastAsiaTheme="minorEastAsia"/>
-          <w:b/>
-          <w:bCs/>
-          <w:iCs/>
-          <w:lang w:val="es-CO"/>
-        </w:rPr>
-      </w:pPr>
-    </w:p>
-    <w:p>
-      <w:pPr>
-        <w:jc w:val="both"/>
-        <w:rPr>
-          <w:rFonts w:eastAsiaTheme="minorEastAsia"/>
-          <w:b/>
-          <w:bCs/>
-          <w:iCs/>
-          <w:lang w:val="es-CO"/>
-        </w:rPr>
-      </w:pPr>
-      <w:r>
-        <w:rPr>
-          <w:rFonts w:eastAsiaTheme="minorEastAsia"/>
-          <w:b/>
-          <w:bCs/>
-          <w:iCs/>
-          <w:lang w:val="es-CO"/>
-        </w:rPr>
-        <w:lastRenderedPageBreak/>
         <w:t>Ejemplo:</w:t>
       </w:r>
     </w:p>
@@ -35462,6 +35381,7 @@
         <w:rPr>
           <w:noProof/>
         </w:rPr>
+        <w:lastRenderedPageBreak/>
         <w:drawing>
           <wp:inline distT="0" distB="0" distL="0" distR="0" wp14:anchorId="3C11C67C" wp14:editId="10F84EA7">
             <wp:extent cx="4886325" cy="2724150"/>
@@ -37469,6 +37389,74 @@
       <w:szCs w:val="26"/>
     </w:rPr>
   </w:style>
+  <w:style w:type="character" w:styleId="Refdecomentario">
+    <w:name w:val="annotation reference"/>
+    <w:basedOn w:val="Fuentedeprrafopredeter"/>
+    <w:uiPriority w:val="99"/>
+    <w:semiHidden/>
+    <w:unhideWhenUsed/>
+    <w:rsid w:val="00381692"/>
+    <w:rPr>
+      <w:sz w:val="16"/>
+      <w:szCs w:val="16"/>
+    </w:rPr>
+  </w:style>
+  <w:style w:type="paragraph" w:styleId="Textocomentario">
+    <w:name w:val="annotation text"/>
+    <w:basedOn w:val="Normal"/>
+    <w:link w:val="TextocomentarioCar"/>
+    <w:uiPriority w:val="99"/>
+    <w:semiHidden/>
+    <w:unhideWhenUsed/>
+    <w:rsid w:val="00381692"/>
+    <w:pPr>
+      <w:spacing w:line="240" w:lineRule="auto"/>
+    </w:pPr>
+    <w:rPr>
+      <w:sz w:val="20"/>
+      <w:szCs w:val="20"/>
+    </w:rPr>
+  </w:style>
+  <w:style w:type="character" w:customStyle="1" w:styleId="TextocomentarioCar">
+    <w:name w:val="Texto comentario Car"/>
+    <w:basedOn w:val="Fuentedeprrafopredeter"/>
+    <w:link w:val="Textocomentario"/>
+    <w:uiPriority w:val="99"/>
+    <w:semiHidden/>
+    <w:rsid w:val="00381692"/>
+    <w:rPr>
+      <w:sz w:val="20"/>
+      <w:szCs w:val="20"/>
+    </w:rPr>
+  </w:style>
+  <w:style w:type="paragraph" w:styleId="Asuntodelcomentario">
+    <w:name w:val="annotation subject"/>
+    <w:basedOn w:val="Textocomentario"/>
+    <w:next w:val="Textocomentario"/>
+    <w:link w:val="AsuntodelcomentarioCar"/>
+    <w:uiPriority w:val="99"/>
+    <w:semiHidden/>
+    <w:unhideWhenUsed/>
+    <w:rsid w:val="00381692"/>
+    <w:rPr>
+      <w:b/>
+      <w:bCs/>
+    </w:rPr>
+  </w:style>
+  <w:style w:type="character" w:customStyle="1" w:styleId="AsuntodelcomentarioCar">
+    <w:name w:val="Asunto del comentario Car"/>
+    <w:basedOn w:val="TextocomentarioCar"/>
+    <w:link w:val="Asuntodelcomentario"/>
+    <w:uiPriority w:val="99"/>
+    <w:semiHidden/>
+    <w:rsid w:val="00381692"/>
+    <w:rPr>
+      <w:b/>
+      <w:bCs/>
+      <w:sz w:val="20"/>
+      <w:szCs w:val="20"/>
+    </w:rPr>
+  </w:style>
 </w:styles>
 </file>
 

</xml_diff>

<commit_message>
Sistemas electricos y amplificadores operacionales G1
</commit_message>
<xml_diff>
--- a/G1/Semana 4/Sistemas de primer orden y Sistemas Eléctricos.docx
+++ b/G1/Semana 4/Sistemas de primer orden y Sistemas Eléctricos.docx
@@ -10463,25 +10463,6 @@
           </m:f>
         </m:oMath>
       </m:oMathPara>
-    </w:p>
-    <w:p>
-      <w:pPr>
-        <w:pStyle w:val="Prrafodelista"/>
-        <w:jc w:val="both"/>
-        <w:rPr>
-          <w:rFonts w:eastAsiaTheme="minorEastAsia"/>
-          <w:b/>
-          <w:lang w:val="es-CO"/>
-        </w:rPr>
-      </w:pPr>
-      <w:r>
-        <w:rPr>
-          <w:rFonts w:eastAsiaTheme="minorEastAsia"/>
-          <w:b/>
-          <w:lang w:val="es-CO"/>
-        </w:rPr>
-        <w:t>-----------------------vamos aquí--------------------</w:t>
-      </w:r>
     </w:p>
     <w:p>
       <w:pPr>
@@ -10939,7 +10920,6 @@
         <w:jc w:val="both"/>
         <w:rPr>
           <w:rFonts w:eastAsiaTheme="minorEastAsia"/>
-          <w:iCs/>
           <w:lang w:val="es-CO"/>
         </w:rPr>
       </w:pPr>
@@ -11070,6 +11050,17 @@
           <w:lang w:val="es-CO"/>
         </w:rPr>
       </w:pPr>
+    </w:p>
+    <w:p>
+      <w:pPr>
+        <w:pStyle w:val="Prrafodelista"/>
+        <w:jc w:val="both"/>
+        <w:rPr>
+          <w:rFonts w:eastAsiaTheme="minorEastAsia"/>
+          <w:iCs/>
+          <w:lang w:val="es-CO"/>
+        </w:rPr>
+      </w:pPr>
       <m:oMathPara>
         <m:oMath>
           <m:r>
@@ -11287,20 +11278,96 @@
             <w:rPr>
               <w:rFonts w:ascii="Cambria Math" w:eastAsiaTheme="minorEastAsia" w:hAnsi="Cambria Math"/>
             </w:rPr>
-            <m:t>=(u-</m:t>
+            <m:t>=</m:t>
           </m:r>
-          <m:f>
-            <m:fPr>
+          <m:d>
+            <m:dPr>
               <m:ctrlPr>
                 <w:rPr>
                   <w:rFonts w:ascii="Cambria Math" w:eastAsiaTheme="minorEastAsia" w:hAnsi="Cambria Math"/>
                   <w:b/>
-                  <w:bCs/>
-                  <w:i/>
-                </w:rPr>
-              </m:ctrlPr>
-            </m:fPr>
-            <m:num>
+                  <w:i/>
+                </w:rPr>
+              </m:ctrlPr>
+            </m:dPr>
+            <m:e>
+              <m:r>
+                <m:rPr>
+                  <m:sty m:val="bi"/>
+                </m:rPr>
+                <w:rPr>
+                  <w:rFonts w:ascii="Cambria Math" w:eastAsiaTheme="minorEastAsia" w:hAnsi="Cambria Math"/>
+                </w:rPr>
+                <m:t>u-</m:t>
+              </m:r>
+              <m:f>
+                <m:fPr>
+                  <m:ctrlPr>
+                    <w:rPr>
+                      <w:rFonts w:ascii="Cambria Math" w:eastAsiaTheme="minorEastAsia" w:hAnsi="Cambria Math"/>
+                      <w:b/>
+                      <w:bCs/>
+                      <w:i/>
+                    </w:rPr>
+                  </m:ctrlPr>
+                </m:fPr>
+                <m:num>
+                  <m:sSub>
+                    <m:sSubPr>
+                      <m:ctrlPr>
+                        <w:rPr>
+                          <w:rFonts w:ascii="Cambria Math" w:eastAsiaTheme="minorEastAsia" w:hAnsi="Cambria Math"/>
+                          <w:b/>
+                          <w:bCs/>
+                          <w:i/>
+                        </w:rPr>
+                      </m:ctrlPr>
+                    </m:sSubPr>
+                    <m:e>
+                      <m:r>
+                        <m:rPr>
+                          <m:sty m:val="bi"/>
+                        </m:rPr>
+                        <w:rPr>
+                          <w:rFonts w:ascii="Cambria Math" w:eastAsiaTheme="minorEastAsia" w:hAnsi="Cambria Math"/>
+                        </w:rPr>
+                        <m:t>x</m:t>
+                      </m:r>
+                    </m:e>
+                    <m:sub>
+                      <m:r>
+                        <m:rPr>
+                          <m:sty m:val="bi"/>
+                        </m:rPr>
+                        <w:rPr>
+                          <w:rFonts w:ascii="Cambria Math" w:eastAsiaTheme="minorEastAsia" w:hAnsi="Cambria Math"/>
+                        </w:rPr>
+                        <m:t>1</m:t>
+                      </m:r>
+                    </m:sub>
+                  </m:sSub>
+                </m:num>
+                <m:den>
+                  <m:r>
+                    <m:rPr>
+                      <m:sty m:val="bi"/>
+                    </m:rPr>
+                    <w:rPr>
+                      <w:rFonts w:ascii="Cambria Math" w:eastAsiaTheme="minorEastAsia" w:hAnsi="Cambria Math"/>
+                    </w:rPr>
+                    <m:t>R</m:t>
+                  </m:r>
+                </m:den>
+              </m:f>
+              <m:r>
+                <m:rPr>
+                  <m:sty m:val="bi"/>
+                </m:rPr>
+                <w:rPr>
+                  <w:rFonts w:ascii="Cambria Math" w:eastAsiaTheme="minorEastAsia" w:hAnsi="Cambria Math"/>
+                </w:rPr>
+                <m:t>-</m:t>
+              </m:r>
               <m:sSub>
                 <m:sSubPr>
                   <m:ctrlPr>
@@ -11331,23 +11398,12 @@
                     <w:rPr>
                       <w:rFonts w:ascii="Cambria Math" w:eastAsiaTheme="minorEastAsia" w:hAnsi="Cambria Math"/>
                     </w:rPr>
-                    <m:t>1</m:t>
+                    <m:t>2</m:t>
                   </m:r>
                 </m:sub>
               </m:sSub>
-            </m:num>
-            <m:den>
-              <m:r>
-                <m:rPr>
-                  <m:sty m:val="bi"/>
-                </m:rPr>
-                <w:rPr>
-                  <w:rFonts w:ascii="Cambria Math" w:eastAsiaTheme="minorEastAsia" w:hAnsi="Cambria Math"/>
-                </w:rPr>
-                <m:t>R</m:t>
-              </m:r>
-            </m:den>
-          </m:f>
+            </m:e>
+          </m:d>
           <m:r>
             <m:rPr>
               <m:sty m:val="bi"/>
@@ -11355,50 +11411,7 @@
             <w:rPr>
               <w:rFonts w:ascii="Cambria Math" w:eastAsiaTheme="minorEastAsia" w:hAnsi="Cambria Math"/>
             </w:rPr>
-            <m:t>-</m:t>
-          </m:r>
-          <m:sSub>
-            <m:sSubPr>
-              <m:ctrlPr>
-                <w:rPr>
-                  <w:rFonts w:ascii="Cambria Math" w:eastAsiaTheme="minorEastAsia" w:hAnsi="Cambria Math"/>
-                  <w:b/>
-                  <w:bCs/>
-                  <w:i/>
-                </w:rPr>
-              </m:ctrlPr>
-            </m:sSubPr>
-            <m:e>
-              <m:r>
-                <m:rPr>
-                  <m:sty m:val="bi"/>
-                </m:rPr>
-                <w:rPr>
-                  <w:rFonts w:ascii="Cambria Math" w:eastAsiaTheme="minorEastAsia" w:hAnsi="Cambria Math"/>
-                </w:rPr>
-                <m:t>x</m:t>
-              </m:r>
-            </m:e>
-            <m:sub>
-              <m:r>
-                <m:rPr>
-                  <m:sty m:val="bi"/>
-                </m:rPr>
-                <w:rPr>
-                  <w:rFonts w:ascii="Cambria Math" w:eastAsiaTheme="minorEastAsia" w:hAnsi="Cambria Math"/>
-                </w:rPr>
-                <m:t>2</m:t>
-              </m:r>
-            </m:sub>
-          </m:sSub>
-          <m:r>
-            <m:rPr>
-              <m:sty m:val="bi"/>
-            </m:rPr>
-            <w:rPr>
-              <w:rFonts w:ascii="Cambria Math" w:eastAsiaTheme="minorEastAsia" w:hAnsi="Cambria Math"/>
-            </w:rPr>
-            <m:t xml:space="preserve">)/C </m:t>
+            <m:t xml:space="preserve">/C </m:t>
           </m:r>
         </m:oMath>
       </m:oMathPara>
@@ -11897,6 +11910,352 @@
               </m:r>
             </m:den>
           </m:f>
+        </m:oMath>
+      </m:oMathPara>
+    </w:p>
+    <w:p>
+      <w:pPr>
+        <w:jc w:val="both"/>
+        <w:rPr>
+          <w:rFonts w:eastAsiaTheme="minorEastAsia"/>
+          <w:b/>
+          <w:bCs/>
+        </w:rPr>
+      </w:pPr>
+      <m:oMathPara>
+        <m:oMath>
+          <m:sSub>
+            <m:sSubPr>
+              <m:ctrlPr>
+                <w:rPr>
+                  <w:rFonts w:ascii="Cambria Math" w:eastAsiaTheme="minorEastAsia" w:hAnsi="Cambria Math"/>
+                  <w:b/>
+                  <w:bCs/>
+                  <w:i/>
+                </w:rPr>
+              </m:ctrlPr>
+            </m:sSubPr>
+            <m:e>
+              <m:acc>
+                <m:accPr>
+                  <m:chr m:val="̇"/>
+                  <m:ctrlPr>
+                    <w:rPr>
+                      <w:rFonts w:ascii="Cambria Math" w:eastAsiaTheme="minorEastAsia" w:hAnsi="Cambria Math"/>
+                      <w:b/>
+                      <w:bCs/>
+                      <w:i/>
+                    </w:rPr>
+                  </m:ctrlPr>
+                </m:accPr>
+                <m:e>
+                  <m:r>
+                    <m:rPr>
+                      <m:sty m:val="bi"/>
+                    </m:rPr>
+                    <w:rPr>
+                      <w:rFonts w:ascii="Cambria Math" w:eastAsiaTheme="minorEastAsia" w:hAnsi="Cambria Math"/>
+                    </w:rPr>
+                    <m:t>x</m:t>
+                  </m:r>
+                </m:e>
+              </m:acc>
+            </m:e>
+            <m:sub>
+              <m:r>
+                <m:rPr>
+                  <m:sty m:val="bi"/>
+                </m:rPr>
+                <w:rPr>
+                  <w:rFonts w:ascii="Cambria Math" w:eastAsiaTheme="minorEastAsia" w:hAnsi="Cambria Math"/>
+                </w:rPr>
+                <m:t>2</m:t>
+              </m:r>
+            </m:sub>
+          </m:sSub>
+          <m:r>
+            <m:rPr>
+              <m:sty m:val="bi"/>
+            </m:rPr>
+            <w:rPr>
+              <w:rFonts w:ascii="Cambria Math" w:eastAsiaTheme="minorEastAsia" w:hAnsi="Cambria Math"/>
+            </w:rPr>
+            <m:t>=</m:t>
+          </m:r>
+          <m:f>
+            <m:fPr>
+              <m:ctrlPr>
+                <w:rPr>
+                  <w:rFonts w:ascii="Cambria Math" w:eastAsiaTheme="minorEastAsia" w:hAnsi="Cambria Math"/>
+                  <w:b/>
+                  <w:bCs/>
+                  <w:i/>
+                </w:rPr>
+              </m:ctrlPr>
+            </m:fPr>
+            <m:num>
+              <m:sSub>
+                <m:sSubPr>
+                  <m:ctrlPr>
+                    <w:rPr>
+                      <w:rFonts w:ascii="Cambria Math" w:eastAsiaTheme="minorEastAsia" w:hAnsi="Cambria Math"/>
+                      <w:b/>
+                      <w:bCs/>
+                      <w:i/>
+                    </w:rPr>
+                  </m:ctrlPr>
+                </m:sSubPr>
+                <m:e>
+                  <m:r>
+                    <m:rPr>
+                      <m:sty m:val="bi"/>
+                    </m:rPr>
+                    <w:rPr>
+                      <w:rFonts w:ascii="Cambria Math" w:eastAsiaTheme="minorEastAsia" w:hAnsi="Cambria Math"/>
+                    </w:rPr>
+                    <m:t>x</m:t>
+                  </m:r>
+                </m:e>
+                <m:sub>
+                  <m:r>
+                    <m:rPr>
+                      <m:sty m:val="bi"/>
+                    </m:rPr>
+                    <w:rPr>
+                      <w:rFonts w:ascii="Cambria Math" w:eastAsiaTheme="minorEastAsia" w:hAnsi="Cambria Math"/>
+                    </w:rPr>
+                    <m:t>1</m:t>
+                  </m:r>
+                </m:sub>
+              </m:sSub>
+            </m:num>
+            <m:den>
+              <m:r>
+                <m:rPr>
+                  <m:sty m:val="bi"/>
+                </m:rPr>
+                <w:rPr>
+                  <w:rFonts w:ascii="Cambria Math" w:eastAsiaTheme="minorEastAsia" w:hAnsi="Cambria Math"/>
+                </w:rPr>
+                <m:t>L</m:t>
+              </m:r>
+            </m:den>
+          </m:f>
+        </m:oMath>
+      </m:oMathPara>
+    </w:p>
+    <w:p>
+      <w:pPr>
+        <w:jc w:val="both"/>
+        <w:rPr>
+          <w:rFonts w:eastAsiaTheme="minorEastAsia"/>
+          <w:b/>
+          <w:bCs/>
+        </w:rPr>
+      </w:pPr>
+    </w:p>
+    <w:p>
+      <w:pPr>
+        <w:pStyle w:val="Prrafodelista"/>
+        <w:jc w:val="both"/>
+        <w:rPr>
+          <w:rFonts w:eastAsiaTheme="minorEastAsia"/>
+          <w:b/>
+        </w:rPr>
+      </w:pPr>
+      <m:oMathPara>
+        <m:oMath>
+          <m:sSub>
+            <m:sSubPr>
+              <m:ctrlPr>
+                <w:rPr>
+                  <w:rFonts w:ascii="Cambria Math" w:eastAsiaTheme="minorEastAsia" w:hAnsi="Cambria Math"/>
+                  <w:b/>
+                  <w:bCs/>
+                  <w:i/>
+                </w:rPr>
+              </m:ctrlPr>
+            </m:sSubPr>
+            <m:e>
+              <m:acc>
+                <m:accPr>
+                  <m:chr m:val="̇"/>
+                  <m:ctrlPr>
+                    <w:rPr>
+                      <w:rFonts w:ascii="Cambria Math" w:eastAsiaTheme="minorEastAsia" w:hAnsi="Cambria Math"/>
+                      <w:b/>
+                      <w:bCs/>
+                      <w:i/>
+                    </w:rPr>
+                  </m:ctrlPr>
+                </m:accPr>
+                <m:e>
+                  <m:r>
+                    <m:rPr>
+                      <m:sty m:val="bi"/>
+                    </m:rPr>
+                    <w:rPr>
+                      <w:rFonts w:ascii="Cambria Math" w:eastAsiaTheme="minorEastAsia" w:hAnsi="Cambria Math"/>
+                    </w:rPr>
+                    <m:t>x</m:t>
+                  </m:r>
+                </m:e>
+              </m:acc>
+            </m:e>
+            <m:sub>
+              <m:r>
+                <m:rPr>
+                  <m:sty m:val="bi"/>
+                </m:rPr>
+                <w:rPr>
+                  <w:rFonts w:ascii="Cambria Math" w:eastAsiaTheme="minorEastAsia" w:hAnsi="Cambria Math"/>
+                </w:rPr>
+                <m:t>1</m:t>
+              </m:r>
+            </m:sub>
+          </m:sSub>
+          <m:r>
+            <m:rPr>
+              <m:sty m:val="bi"/>
+            </m:rPr>
+            <w:rPr>
+              <w:rFonts w:ascii="Cambria Math" w:eastAsiaTheme="minorEastAsia" w:hAnsi="Cambria Math"/>
+            </w:rPr>
+            <m:t>=</m:t>
+          </m:r>
+          <m:d>
+            <m:dPr>
+              <m:ctrlPr>
+                <w:rPr>
+                  <w:rFonts w:ascii="Cambria Math" w:eastAsiaTheme="minorEastAsia" w:hAnsi="Cambria Math"/>
+                  <w:b/>
+                  <w:i/>
+                </w:rPr>
+              </m:ctrlPr>
+            </m:dPr>
+            <m:e>
+              <m:r>
+                <m:rPr>
+                  <m:sty m:val="bi"/>
+                </m:rPr>
+                <w:rPr>
+                  <w:rFonts w:ascii="Cambria Math" w:eastAsiaTheme="minorEastAsia" w:hAnsi="Cambria Math"/>
+                </w:rPr>
+                <m:t>u-</m:t>
+              </m:r>
+              <m:f>
+                <m:fPr>
+                  <m:ctrlPr>
+                    <w:rPr>
+                      <w:rFonts w:ascii="Cambria Math" w:eastAsiaTheme="minorEastAsia" w:hAnsi="Cambria Math"/>
+                      <w:b/>
+                      <w:bCs/>
+                      <w:i/>
+                    </w:rPr>
+                  </m:ctrlPr>
+                </m:fPr>
+                <m:num>
+                  <m:sSub>
+                    <m:sSubPr>
+                      <m:ctrlPr>
+                        <w:rPr>
+                          <w:rFonts w:ascii="Cambria Math" w:eastAsiaTheme="minorEastAsia" w:hAnsi="Cambria Math"/>
+                          <w:b/>
+                          <w:bCs/>
+                          <w:i/>
+                        </w:rPr>
+                      </m:ctrlPr>
+                    </m:sSubPr>
+                    <m:e>
+                      <m:r>
+                        <m:rPr>
+                          <m:sty m:val="bi"/>
+                        </m:rPr>
+                        <w:rPr>
+                          <w:rFonts w:ascii="Cambria Math" w:eastAsiaTheme="minorEastAsia" w:hAnsi="Cambria Math"/>
+                        </w:rPr>
+                        <m:t>x</m:t>
+                      </m:r>
+                    </m:e>
+                    <m:sub>
+                      <m:r>
+                        <m:rPr>
+                          <m:sty m:val="bi"/>
+                        </m:rPr>
+                        <w:rPr>
+                          <w:rFonts w:ascii="Cambria Math" w:eastAsiaTheme="minorEastAsia" w:hAnsi="Cambria Math"/>
+                        </w:rPr>
+                        <m:t>1</m:t>
+                      </m:r>
+                    </m:sub>
+                  </m:sSub>
+                </m:num>
+                <m:den>
+                  <m:r>
+                    <m:rPr>
+                      <m:sty m:val="bi"/>
+                    </m:rPr>
+                    <w:rPr>
+                      <w:rFonts w:ascii="Cambria Math" w:eastAsiaTheme="minorEastAsia" w:hAnsi="Cambria Math"/>
+                    </w:rPr>
+                    <m:t>R</m:t>
+                  </m:r>
+                </m:den>
+              </m:f>
+              <m:r>
+                <m:rPr>
+                  <m:sty m:val="bi"/>
+                </m:rPr>
+                <w:rPr>
+                  <w:rFonts w:ascii="Cambria Math" w:eastAsiaTheme="minorEastAsia" w:hAnsi="Cambria Math"/>
+                </w:rPr>
+                <m:t>-</m:t>
+              </m:r>
+              <m:sSub>
+                <m:sSubPr>
+                  <m:ctrlPr>
+                    <w:rPr>
+                      <w:rFonts w:ascii="Cambria Math" w:eastAsiaTheme="minorEastAsia" w:hAnsi="Cambria Math"/>
+                      <w:b/>
+                      <w:bCs/>
+                      <w:i/>
+                    </w:rPr>
+                  </m:ctrlPr>
+                </m:sSubPr>
+                <m:e>
+                  <m:r>
+                    <m:rPr>
+                      <m:sty m:val="bi"/>
+                    </m:rPr>
+                    <w:rPr>
+                      <w:rFonts w:ascii="Cambria Math" w:eastAsiaTheme="minorEastAsia" w:hAnsi="Cambria Math"/>
+                    </w:rPr>
+                    <m:t>x</m:t>
+                  </m:r>
+                </m:e>
+                <m:sub>
+                  <m:r>
+                    <m:rPr>
+                      <m:sty m:val="bi"/>
+                    </m:rPr>
+                    <w:rPr>
+                      <w:rFonts w:ascii="Cambria Math" w:eastAsiaTheme="minorEastAsia" w:hAnsi="Cambria Math"/>
+                    </w:rPr>
+                    <m:t>2</m:t>
+                  </m:r>
+                </m:sub>
+              </m:sSub>
+            </m:e>
+          </m:d>
+          <m:r>
+            <m:rPr>
+              <m:sty m:val="bi"/>
+            </m:rPr>
+            <w:rPr>
+              <w:rFonts w:ascii="Cambria Math" w:eastAsiaTheme="minorEastAsia" w:hAnsi="Cambria Math"/>
+            </w:rPr>
+            <m:t xml:space="preserve">/C </m:t>
+          </m:r>
         </m:oMath>
       </m:oMathPara>
     </w:p>
@@ -12953,6 +13312,8 @@
         <w:rPr>
           <w:rFonts w:eastAsiaTheme="minorEastAsia"/>
           <w:b/>
+          <w:bCs/>
+          <w:iCs/>
           <w:lang w:val="es-CO"/>
         </w:rPr>
       </w:pPr>
@@ -13160,32 +13521,6 @@
           </m:r>
         </m:oMath>
       </m:oMathPara>
-    </w:p>
-    <w:p>
-      <w:pPr>
-        <w:pStyle w:val="Prrafodelista"/>
-        <w:jc w:val="both"/>
-        <w:rPr>
-          <w:rFonts w:eastAsiaTheme="minorEastAsia"/>
-          <w:b/>
-          <w:bCs/>
-          <w:iCs/>
-          <w:lang w:val="es-CO"/>
-        </w:rPr>
-      </w:pPr>
-    </w:p>
-    <w:p>
-      <w:pPr>
-        <w:pStyle w:val="Prrafodelista"/>
-        <w:jc w:val="both"/>
-        <w:rPr>
-          <w:rFonts w:eastAsiaTheme="minorEastAsia"/>
-          <w:b/>
-          <w:bCs/>
-          <w:iCs/>
-          <w:lang w:val="es-CO"/>
-        </w:rPr>
-      </w:pPr>
     </w:p>
     <w:p>
       <w:pPr>
@@ -14962,7 +15297,6 @@
         <w:rPr>
           <w:noProof/>
         </w:rPr>
-        <w:lastRenderedPageBreak/>
         <w:drawing>
           <wp:inline distT="0" distB="0" distL="0" distR="0" wp14:anchorId="2B97C408" wp14:editId="2DBBAAE8">
             <wp:extent cx="5612130" cy="1090930"/>
@@ -15284,6 +15618,7 @@
         <w:rPr>
           <w:noProof/>
         </w:rPr>
+        <w:lastRenderedPageBreak/>
         <w:drawing>
           <wp:inline distT="0" distB="0" distL="0" distR="0" wp14:anchorId="4091896B" wp14:editId="2A51A949">
             <wp:extent cx="5067300" cy="1933575"/>
@@ -15338,7 +15673,6 @@
             <w:rPr>
               <w:rFonts w:ascii="Cambria Math" w:eastAsiaTheme="minorEastAsia" w:hAnsi="Cambria Math"/>
             </w:rPr>
-            <w:lastRenderedPageBreak/>
             <m:t>H</m:t>
           </m:r>
           <m:d>
@@ -15857,6 +16191,182 @@
         <w:jc w:val="both"/>
         <w:rPr>
           <w:rFonts w:eastAsiaTheme="minorEastAsia"/>
+          <w:b/>
+          <w:bCs/>
+          <w:lang w:val="es-CO"/>
+        </w:rPr>
+      </w:pPr>
+      <m:oMathPara>
+        <m:oMath>
+          <m:r>
+            <w:rPr>
+              <w:rFonts w:ascii="Cambria Math" w:eastAsiaTheme="minorEastAsia" w:hAnsi="Cambria Math"/>
+              <w:lang w:val="es-CO"/>
+            </w:rPr>
+            <m:t>v</m:t>
+          </m:r>
+          <m:d>
+            <m:dPr>
+              <m:ctrlPr>
+                <w:rPr>
+                  <w:rFonts w:ascii="Cambria Math" w:eastAsiaTheme="minorEastAsia" w:hAnsi="Cambria Math"/>
+                  <w:bCs/>
+                  <w:i/>
+                  <w:iCs/>
+                  <w:lang w:val="es-CO"/>
+                </w:rPr>
+              </m:ctrlPr>
+            </m:dPr>
+            <m:e>
+              <m:r>
+                <w:rPr>
+                  <w:rFonts w:ascii="Cambria Math" w:eastAsiaTheme="minorEastAsia" w:hAnsi="Cambria Math"/>
+                  <w:lang w:val="es-CO"/>
+                </w:rPr>
+                <m:t>t</m:t>
+              </m:r>
+            </m:e>
+          </m:d>
+          <m:r>
+            <w:rPr>
+              <w:rFonts w:ascii="Cambria Math" w:eastAsiaTheme="minorEastAsia" w:hAnsi="Cambria Math"/>
+              <w:lang w:val="es-CO"/>
+            </w:rPr>
+            <m:t>=L</m:t>
+          </m:r>
+          <m:f>
+            <m:fPr>
+              <m:ctrlPr>
+                <w:rPr>
+                  <w:rFonts w:ascii="Cambria Math" w:eastAsiaTheme="minorEastAsia" w:hAnsi="Cambria Math"/>
+                  <w:bCs/>
+                  <w:i/>
+                  <w:iCs/>
+                  <w:lang w:val="es-CO"/>
+                </w:rPr>
+              </m:ctrlPr>
+            </m:fPr>
+            <m:num>
+              <m:r>
+                <w:rPr>
+                  <w:rFonts w:ascii="Cambria Math" w:eastAsiaTheme="minorEastAsia" w:hAnsi="Cambria Math"/>
+                  <w:lang w:val="es-CO"/>
+                </w:rPr>
+                <m:t>d</m:t>
+              </m:r>
+              <m:sSub>
+                <m:sSubPr>
+                  <m:ctrlPr>
+                    <w:rPr>
+                      <w:rFonts w:ascii="Cambria Math" w:eastAsiaTheme="minorEastAsia" w:hAnsi="Cambria Math"/>
+                      <w:bCs/>
+                      <w:i/>
+                      <w:iCs/>
+                      <w:lang w:val="es-CO"/>
+                    </w:rPr>
+                  </m:ctrlPr>
+                </m:sSubPr>
+                <m:e>
+                  <m:r>
+                    <w:rPr>
+                      <w:rFonts w:ascii="Cambria Math" w:eastAsiaTheme="minorEastAsia" w:hAnsi="Cambria Math"/>
+                      <w:lang w:val="es-CO"/>
+                    </w:rPr>
+                    <m:t>i</m:t>
+                  </m:r>
+                </m:e>
+                <m:sub>
+                  <m:r>
+                    <w:rPr>
+                      <w:rFonts w:ascii="Cambria Math" w:eastAsiaTheme="minorEastAsia" w:hAnsi="Cambria Math"/>
+                      <w:lang w:val="es-CO"/>
+                    </w:rPr>
+                    <m:t>L</m:t>
+                  </m:r>
+                </m:sub>
+              </m:sSub>
+            </m:num>
+            <m:den>
+              <m:r>
+                <w:rPr>
+                  <w:rFonts w:ascii="Cambria Math" w:eastAsiaTheme="minorEastAsia" w:hAnsi="Cambria Math"/>
+                  <w:lang w:val="es-CO"/>
+                </w:rPr>
+                <m:t>dt</m:t>
+              </m:r>
+            </m:den>
+          </m:f>
+          <m:r>
+            <w:rPr>
+              <w:rFonts w:ascii="Cambria Math" w:eastAsiaTheme="minorEastAsia" w:hAnsi="Cambria Math"/>
+              <w:lang w:val="es-CO"/>
+            </w:rPr>
+            <m:t>+</m:t>
+          </m:r>
+          <m:sSub>
+            <m:sSubPr>
+              <m:ctrlPr>
+                <w:rPr>
+                  <w:rFonts w:ascii="Cambria Math" w:eastAsiaTheme="minorEastAsia" w:hAnsi="Cambria Math"/>
+                  <w:bCs/>
+                  <w:i/>
+                  <w:iCs/>
+                  <w:lang w:val="es-CO"/>
+                </w:rPr>
+              </m:ctrlPr>
+            </m:sSubPr>
+            <m:e>
+              <m:r>
+                <w:rPr>
+                  <w:rFonts w:ascii="Cambria Math" w:eastAsiaTheme="minorEastAsia" w:hAnsi="Cambria Math"/>
+                  <w:lang w:val="es-CO"/>
+                </w:rPr>
+                <m:t>v</m:t>
+              </m:r>
+            </m:e>
+            <m:sub>
+              <m:sSub>
+                <m:sSubPr>
+                  <m:ctrlPr>
+                    <w:rPr>
+                      <w:rFonts w:ascii="Cambria Math" w:eastAsiaTheme="minorEastAsia" w:hAnsi="Cambria Math"/>
+                      <w:bCs/>
+                      <w:i/>
+                      <w:iCs/>
+                      <w:lang w:val="es-CO"/>
+                    </w:rPr>
+                  </m:ctrlPr>
+                </m:sSubPr>
+                <m:e>
+                  <m:r>
+                    <w:rPr>
+                      <w:rFonts w:ascii="Cambria Math" w:eastAsiaTheme="minorEastAsia" w:hAnsi="Cambria Math"/>
+                      <w:lang w:val="es-CO"/>
+                    </w:rPr>
+                    <m:t>C</m:t>
+                  </m:r>
+                </m:e>
+                <m:sub>
+                  <m:r>
+                    <w:rPr>
+                      <w:rFonts w:ascii="Cambria Math" w:eastAsiaTheme="minorEastAsia" w:hAnsi="Cambria Math"/>
+                      <w:lang w:val="es-CO"/>
+                    </w:rPr>
+                    <m:t>1</m:t>
+                  </m:r>
+                </m:sub>
+              </m:sSub>
+            </m:sub>
+          </m:sSub>
+        </m:oMath>
+      </m:oMathPara>
+    </w:p>
+    <w:p>
+      <w:pPr>
+        <w:pStyle w:val="Prrafodelista"/>
+        <w:jc w:val="both"/>
+        <w:rPr>
+          <w:rFonts w:eastAsiaTheme="minorEastAsia"/>
           <w:bCs/>
           <w:iCs/>
           <w:lang w:val="es-CO"/>
@@ -16443,19 +16953,6 @@
         <w:rPr>
           <w:rFonts w:eastAsiaTheme="minorEastAsia"/>
           <w:bCs/>
-          <w:iCs/>
-          <w:lang w:val="es-CO"/>
-        </w:rPr>
-      </w:pPr>
-    </w:p>
-    <w:p>
-      <w:pPr>
-        <w:pStyle w:val="Prrafodelista"/>
-        <w:jc w:val="both"/>
-        <w:rPr>
-          <w:rFonts w:eastAsiaTheme="minorEastAsia"/>
-          <w:bCs/>
-          <w:iCs/>
           <w:lang w:val="es-CO"/>
         </w:rPr>
       </w:pPr>
@@ -16618,15 +17115,6 @@
           </m:sSub>
         </m:oMath>
       </m:oMathPara>
-    </w:p>
-    <w:p>
-      <w:pPr>
-        <w:rPr>
-          <w:rFonts w:eastAsiaTheme="minorEastAsia"/>
-          <w:bCs/>
-          <w:lang w:val="es-CO"/>
-        </w:rPr>
-      </w:pPr>
     </w:p>
     <w:p>
       <w:pPr>
@@ -17399,19 +17887,6 @@
         <w:jc w:val="both"/>
         <w:rPr>
           <w:rFonts w:eastAsiaTheme="minorEastAsia"/>
-          <w:b/>
-          <w:bCs/>
-          <w:iCs/>
-          <w:lang w:val="es-CO"/>
-        </w:rPr>
-      </w:pPr>
-    </w:p>
-    <w:p>
-      <w:pPr>
-        <w:pStyle w:val="Prrafodelista"/>
-        <w:jc w:val="both"/>
-        <w:rPr>
-          <w:rFonts w:eastAsiaTheme="minorEastAsia"/>
         </w:rPr>
       </w:pPr>
       <m:oMathPara>
@@ -17549,6 +18024,174 @@
             </w:rPr>
             <m:t>= ?</m:t>
           </m:r>
+        </m:oMath>
+      </m:oMathPara>
+    </w:p>
+    <w:p>
+      <w:pPr>
+        <w:pStyle w:val="Prrafodelista"/>
+        <w:jc w:val="both"/>
+        <w:rPr>
+          <w:rFonts w:eastAsiaTheme="minorEastAsia"/>
+        </w:rPr>
+      </w:pPr>
+      <m:oMathPara>
+        <m:oMath>
+          <m:sSub>
+            <m:sSubPr>
+              <m:ctrlPr>
+                <w:rPr>
+                  <w:rFonts w:ascii="Cambria Math" w:eastAsiaTheme="minorEastAsia" w:hAnsi="Cambria Math"/>
+                  <w:bCs/>
+                  <w:i/>
+                  <w:iCs/>
+                  <w:lang w:val="es-CO"/>
+                </w:rPr>
+              </m:ctrlPr>
+            </m:sSubPr>
+            <m:e>
+              <m:r>
+                <w:rPr>
+                  <w:rFonts w:ascii="Cambria Math" w:eastAsiaTheme="minorEastAsia" w:hAnsi="Cambria Math"/>
+                  <w:lang w:val="es-CO"/>
+                </w:rPr>
+                <m:t>i</m:t>
+              </m:r>
+            </m:e>
+            <m:sub>
+              <m:r>
+                <w:rPr>
+                  <w:rFonts w:ascii="Cambria Math" w:eastAsiaTheme="minorEastAsia" w:hAnsi="Cambria Math"/>
+                  <w:lang w:val="es-CO"/>
+                </w:rPr>
+                <m:t>L</m:t>
+              </m:r>
+            </m:sub>
+          </m:sSub>
+          <m:r>
+            <w:rPr>
+              <w:rFonts w:ascii="Cambria Math" w:eastAsiaTheme="minorEastAsia" w:hAnsi="Cambria Math"/>
+              <w:lang w:val="es-CO"/>
+            </w:rPr>
+            <m:t>-</m:t>
+          </m:r>
+          <m:sSub>
+            <m:sSubPr>
+              <m:ctrlPr>
+                <w:rPr>
+                  <w:rFonts w:ascii="Cambria Math" w:eastAsiaTheme="minorEastAsia" w:hAnsi="Cambria Math"/>
+                  <w:bCs/>
+                  <w:i/>
+                  <w:iCs/>
+                  <w:lang w:val="es-CO"/>
+                </w:rPr>
+              </m:ctrlPr>
+            </m:sSubPr>
+            <m:e>
+              <m:r>
+                <w:rPr>
+                  <w:rFonts w:ascii="Cambria Math" w:eastAsiaTheme="minorEastAsia" w:hAnsi="Cambria Math"/>
+                  <w:lang w:val="es-CO"/>
+                </w:rPr>
+                <m:t>i</m:t>
+              </m:r>
+            </m:e>
+            <m:sub>
+              <m:sSub>
+                <m:sSubPr>
+                  <m:ctrlPr>
+                    <w:rPr>
+                      <w:rFonts w:ascii="Cambria Math" w:eastAsiaTheme="minorEastAsia" w:hAnsi="Cambria Math"/>
+                      <w:bCs/>
+                      <w:i/>
+                      <w:iCs/>
+                      <w:lang w:val="es-CO"/>
+                    </w:rPr>
+                  </m:ctrlPr>
+                </m:sSubPr>
+                <m:e>
+                  <m:r>
+                    <w:rPr>
+                      <w:rFonts w:ascii="Cambria Math" w:eastAsiaTheme="minorEastAsia" w:hAnsi="Cambria Math"/>
+                      <w:lang w:val="es-CO"/>
+                    </w:rPr>
+                    <m:t>C</m:t>
+                  </m:r>
+                </m:e>
+                <m:sub>
+                  <m:r>
+                    <w:rPr>
+                      <w:rFonts w:ascii="Cambria Math" w:eastAsiaTheme="minorEastAsia" w:hAnsi="Cambria Math"/>
+                      <w:lang w:val="es-CO"/>
+                    </w:rPr>
+                    <m:t>2</m:t>
+                  </m:r>
+                </m:sub>
+              </m:sSub>
+            </m:sub>
+          </m:sSub>
+          <m:r>
+            <w:rPr>
+              <w:rFonts w:ascii="Cambria Math" w:eastAsiaTheme="minorEastAsia" w:hAnsi="Cambria Math"/>
+              <w:lang w:val="es-CO"/>
+            </w:rPr>
+            <m:t>=</m:t>
+          </m:r>
+          <m:sSub>
+            <m:sSubPr>
+              <m:ctrlPr>
+                <w:rPr>
+                  <w:rFonts w:ascii="Cambria Math" w:eastAsiaTheme="minorEastAsia" w:hAnsi="Cambria Math"/>
+                  <w:bCs/>
+                  <w:i/>
+                  <w:iCs/>
+                  <w:lang w:val="es-CO"/>
+                </w:rPr>
+              </m:ctrlPr>
+            </m:sSubPr>
+            <m:e>
+              <m:r>
+                <w:rPr>
+                  <w:rFonts w:ascii="Cambria Math" w:eastAsiaTheme="minorEastAsia" w:hAnsi="Cambria Math"/>
+                  <w:lang w:val="es-CO"/>
+                </w:rPr>
+                <m:t>i</m:t>
+              </m:r>
+            </m:e>
+            <m:sub>
+              <m:sSub>
+                <m:sSubPr>
+                  <m:ctrlPr>
+                    <w:rPr>
+                      <w:rFonts w:ascii="Cambria Math" w:eastAsiaTheme="minorEastAsia" w:hAnsi="Cambria Math"/>
+                      <w:bCs/>
+                      <w:i/>
+                      <w:iCs/>
+                      <w:lang w:val="es-CO"/>
+                    </w:rPr>
+                  </m:ctrlPr>
+                </m:sSubPr>
+                <m:e>
+                  <m:r>
+                    <w:rPr>
+                      <w:rFonts w:ascii="Cambria Math" w:eastAsiaTheme="minorEastAsia" w:hAnsi="Cambria Math"/>
+                      <w:lang w:val="es-CO"/>
+                    </w:rPr>
+                    <m:t>C</m:t>
+                  </m:r>
+                </m:e>
+                <m:sub>
+                  <m:r>
+                    <w:rPr>
+                      <w:rFonts w:ascii="Cambria Math" w:eastAsiaTheme="minorEastAsia" w:hAnsi="Cambria Math"/>
+                      <w:lang w:val="es-CO"/>
+                    </w:rPr>
+                    <m:t>1</m:t>
+                  </m:r>
+                </m:sub>
+              </m:sSub>
+            </m:sub>
+          </m:sSub>
         </m:oMath>
       </m:oMathPara>
     </w:p>
@@ -17853,6 +18496,167 @@
         <w:jc w:val="both"/>
         <w:rPr>
           <w:rFonts w:eastAsiaTheme="minorEastAsia"/>
+          <w:bCs/>
+          <w:iCs/>
+          <w:lang w:val="es-CO"/>
+        </w:rPr>
+      </w:pPr>
+      <m:oMathPara>
+        <m:oMath>
+          <m:f>
+            <m:fPr>
+              <m:ctrlPr>
+                <w:rPr>
+                  <w:rFonts w:ascii="Cambria Math" w:eastAsiaTheme="minorEastAsia" w:hAnsi="Cambria Math"/>
+                  <w:b/>
+                  <w:bCs/>
+                  <w:i/>
+                </w:rPr>
+              </m:ctrlPr>
+            </m:fPr>
+            <m:num>
+              <m:sSub>
+                <m:sSubPr>
+                  <m:ctrlPr>
+                    <w:rPr>
+                      <w:rFonts w:ascii="Cambria Math" w:eastAsiaTheme="minorEastAsia" w:hAnsi="Cambria Math"/>
+                      <w:b/>
+                      <w:bCs/>
+                      <w:i/>
+                    </w:rPr>
+                  </m:ctrlPr>
+                </m:sSubPr>
+                <m:e>
+                  <m:r>
+                    <m:rPr>
+                      <m:sty m:val="bi"/>
+                    </m:rPr>
+                    <w:rPr>
+                      <w:rFonts w:ascii="Cambria Math" w:eastAsiaTheme="minorEastAsia" w:hAnsi="Cambria Math"/>
+                    </w:rPr>
+                    <m:t>(x</m:t>
+                  </m:r>
+                </m:e>
+                <m:sub>
+                  <m:r>
+                    <m:rPr>
+                      <m:sty m:val="bi"/>
+                    </m:rPr>
+                    <w:rPr>
+                      <w:rFonts w:ascii="Cambria Math" w:eastAsiaTheme="minorEastAsia" w:hAnsi="Cambria Math"/>
+                    </w:rPr>
+                    <m:t>2</m:t>
+                  </m:r>
+                </m:sub>
+              </m:sSub>
+              <m:r>
+                <m:rPr>
+                  <m:sty m:val="bi"/>
+                </m:rPr>
+                <w:rPr>
+                  <w:rFonts w:ascii="Cambria Math" w:eastAsiaTheme="minorEastAsia" w:hAnsi="Cambria Math"/>
+                </w:rPr>
+                <m:t>-</m:t>
+              </m:r>
+              <m:sSub>
+                <m:sSubPr>
+                  <m:ctrlPr>
+                    <w:rPr>
+                      <w:rFonts w:ascii="Cambria Math" w:eastAsiaTheme="minorEastAsia" w:hAnsi="Cambria Math"/>
+                      <w:b/>
+                      <w:bCs/>
+                      <w:i/>
+                    </w:rPr>
+                  </m:ctrlPr>
+                </m:sSubPr>
+                <m:e>
+                  <m:r>
+                    <m:rPr>
+                      <m:sty m:val="bi"/>
+                    </m:rPr>
+                    <w:rPr>
+                      <w:rFonts w:ascii="Cambria Math" w:eastAsiaTheme="minorEastAsia" w:hAnsi="Cambria Math"/>
+                    </w:rPr>
+                    <m:t>x</m:t>
+                  </m:r>
+                </m:e>
+                <m:sub>
+                  <m:r>
+                    <m:rPr>
+                      <m:sty m:val="bi"/>
+                    </m:rPr>
+                    <w:rPr>
+                      <w:rFonts w:ascii="Cambria Math" w:eastAsiaTheme="minorEastAsia" w:hAnsi="Cambria Math"/>
+                    </w:rPr>
+                    <m:t>3</m:t>
+                  </m:r>
+                </m:sub>
+              </m:sSub>
+              <m:r>
+                <m:rPr>
+                  <m:sty m:val="bi"/>
+                </m:rPr>
+                <w:rPr>
+                  <w:rFonts w:ascii="Cambria Math" w:eastAsiaTheme="minorEastAsia" w:hAnsi="Cambria Math"/>
+                </w:rPr>
+                <m:t>)</m:t>
+              </m:r>
+            </m:num>
+            <m:den>
+              <m:r>
+                <m:rPr>
+                  <m:sty m:val="bi"/>
+                </m:rPr>
+                <w:rPr>
+                  <w:rFonts w:ascii="Cambria Math" w:eastAsiaTheme="minorEastAsia" w:hAnsi="Cambria Math"/>
+                </w:rPr>
+                <m:t>R</m:t>
+              </m:r>
+              <m:sSub>
+                <m:sSubPr>
+                  <m:ctrlPr>
+                    <w:rPr>
+                      <w:rFonts w:ascii="Cambria Math" w:eastAsiaTheme="minorEastAsia" w:hAnsi="Cambria Math"/>
+                      <w:b/>
+                      <w:bCs/>
+                      <w:i/>
+                    </w:rPr>
+                  </m:ctrlPr>
+                </m:sSubPr>
+                <m:e>
+                  <m:r>
+                    <m:rPr>
+                      <m:sty m:val="bi"/>
+                    </m:rPr>
+                    <w:rPr>
+                      <w:rFonts w:ascii="Cambria Math" w:eastAsiaTheme="minorEastAsia" w:hAnsi="Cambria Math"/>
+                    </w:rPr>
+                    <m:t>C</m:t>
+                  </m:r>
+                </m:e>
+                <m:sub>
+                  <m:r>
+                    <m:rPr>
+                      <m:sty m:val="bi"/>
+                    </m:rPr>
+                    <w:rPr>
+                      <w:rFonts w:ascii="Cambria Math" w:eastAsiaTheme="minorEastAsia" w:hAnsi="Cambria Math"/>
+                    </w:rPr>
+                    <m:t>2</m:t>
+                  </m:r>
+                </m:sub>
+              </m:sSub>
+            </m:den>
+          </m:f>
+        </m:oMath>
+      </m:oMathPara>
+    </w:p>
+    <w:p>
+      <w:pPr>
+        <w:pStyle w:val="Prrafodelista"/>
+        <w:jc w:val="both"/>
+        <w:rPr>
+          <w:rFonts w:eastAsiaTheme="minorEastAsia"/>
           <w:b/>
           <w:bCs/>
         </w:rPr>
@@ -18183,7 +18987,6 @@
         <w:jc w:val="both"/>
         <w:rPr>
           <w:rFonts w:eastAsiaTheme="minorEastAsia"/>
-          <w:iCs/>
           <w:lang w:val="es-CO"/>
         </w:rPr>
       </w:pPr>
@@ -18598,11 +19401,267 @@
     </w:p>
     <w:p>
       <w:pPr>
+        <w:pStyle w:val="Prrafodelista"/>
         <w:jc w:val="both"/>
         <w:rPr>
           <w:rFonts w:eastAsiaTheme="minorEastAsia"/>
+          <w:bCs/>
+          <w:iCs/>
+          <w:lang w:val="es-CO"/>
+        </w:rPr>
+      </w:pPr>
+      <m:oMathPara>
+        <m:oMath>
+          <m:sSub>
+            <m:sSubPr>
+              <m:ctrlPr>
+                <w:rPr>
+                  <w:rFonts w:ascii="Cambria Math" w:eastAsiaTheme="minorEastAsia" w:hAnsi="Cambria Math"/>
+                  <w:bCs/>
+                  <w:i/>
+                  <w:iCs/>
+                  <w:lang w:val="es-CO"/>
+                </w:rPr>
+              </m:ctrlPr>
+            </m:sSubPr>
+            <m:e>
+              <m:r>
+                <w:rPr>
+                  <w:rFonts w:ascii="Cambria Math" w:eastAsiaTheme="minorEastAsia" w:hAnsi="Cambria Math"/>
+                  <w:lang w:val="es-CO"/>
+                </w:rPr>
+                <m:t>v</m:t>
+              </m:r>
+            </m:e>
+            <m:sub>
+              <m:sSub>
+                <m:sSubPr>
+                  <m:ctrlPr>
+                    <w:rPr>
+                      <w:rFonts w:ascii="Cambria Math" w:eastAsiaTheme="minorEastAsia" w:hAnsi="Cambria Math"/>
+                      <w:bCs/>
+                      <w:i/>
+                      <w:iCs/>
+                      <w:lang w:val="es-CO"/>
+                    </w:rPr>
+                  </m:ctrlPr>
+                </m:sSubPr>
+                <m:e>
+                  <m:r>
+                    <w:rPr>
+                      <w:rFonts w:ascii="Cambria Math" w:eastAsiaTheme="minorEastAsia" w:hAnsi="Cambria Math"/>
+                      <w:lang w:val="es-CO"/>
+                    </w:rPr>
+                    <m:t>C</m:t>
+                  </m:r>
+                </m:e>
+                <m:sub>
+                  <m:r>
+                    <w:rPr>
+                      <w:rFonts w:ascii="Cambria Math" w:eastAsiaTheme="minorEastAsia" w:hAnsi="Cambria Math"/>
+                      <w:lang w:val="es-CO"/>
+                    </w:rPr>
+                    <m:t>1</m:t>
+                  </m:r>
+                </m:sub>
+              </m:sSub>
+            </m:sub>
+          </m:sSub>
+          <m:r>
+            <w:rPr>
+              <w:rFonts w:ascii="Cambria Math" w:eastAsiaTheme="minorEastAsia" w:hAnsi="Cambria Math"/>
+              <w:lang w:val="es-CO"/>
+            </w:rPr>
+            <m:t>=</m:t>
+          </m:r>
+          <m:sSub>
+            <m:sSubPr>
+              <m:ctrlPr>
+                <w:rPr>
+                  <w:rFonts w:ascii="Cambria Math" w:eastAsiaTheme="minorEastAsia" w:hAnsi="Cambria Math"/>
+                  <w:bCs/>
+                  <w:i/>
+                  <w:iCs/>
+                  <w:lang w:val="es-CO"/>
+                </w:rPr>
+              </m:ctrlPr>
+            </m:sSubPr>
+            <m:e>
+              <m:r>
+                <w:rPr>
+                  <w:rFonts w:ascii="Cambria Math" w:eastAsiaTheme="minorEastAsia" w:hAnsi="Cambria Math"/>
+                  <w:lang w:val="es-CO"/>
+                </w:rPr>
+                <m:t>C</m:t>
+              </m:r>
+            </m:e>
+            <m:sub>
+              <m:r>
+                <w:rPr>
+                  <w:rFonts w:ascii="Cambria Math" w:eastAsiaTheme="minorEastAsia" w:hAnsi="Cambria Math"/>
+                  <w:lang w:val="es-CO"/>
+                </w:rPr>
+                <m:t>2</m:t>
+              </m:r>
+            </m:sub>
+          </m:sSub>
+          <m:f>
+            <m:fPr>
+              <m:ctrlPr>
+                <w:rPr>
+                  <w:rFonts w:ascii="Cambria Math" w:eastAsiaTheme="minorEastAsia" w:hAnsi="Cambria Math"/>
+                  <w:bCs/>
+                  <w:i/>
+                  <w:iCs/>
+                  <w:lang w:val="es-CO"/>
+                </w:rPr>
+              </m:ctrlPr>
+            </m:fPr>
+            <m:num>
+              <m:r>
+                <w:rPr>
+                  <w:rFonts w:ascii="Cambria Math" w:eastAsiaTheme="minorEastAsia" w:hAnsi="Cambria Math"/>
+                  <w:lang w:val="es-CO"/>
+                </w:rPr>
+                <m:t>d</m:t>
+              </m:r>
+              <m:sSub>
+                <m:sSubPr>
+                  <m:ctrlPr>
+                    <w:rPr>
+                      <w:rFonts w:ascii="Cambria Math" w:eastAsiaTheme="minorEastAsia" w:hAnsi="Cambria Math"/>
+                      <w:bCs/>
+                      <w:i/>
+                      <w:iCs/>
+                      <w:lang w:val="es-CO"/>
+                    </w:rPr>
+                  </m:ctrlPr>
+                </m:sSubPr>
+                <m:e>
+                  <m:r>
+                    <w:rPr>
+                      <w:rFonts w:ascii="Cambria Math" w:eastAsiaTheme="minorEastAsia" w:hAnsi="Cambria Math"/>
+                      <w:lang w:val="es-CO"/>
+                    </w:rPr>
+                    <m:t>v</m:t>
+                  </m:r>
+                </m:e>
+                <m:sub>
+                  <m:sSub>
+                    <m:sSubPr>
+                      <m:ctrlPr>
+                        <w:rPr>
+                          <w:rFonts w:ascii="Cambria Math" w:eastAsiaTheme="minorEastAsia" w:hAnsi="Cambria Math"/>
+                          <w:bCs/>
+                          <w:i/>
+                          <w:iCs/>
+                          <w:lang w:val="es-CO"/>
+                        </w:rPr>
+                      </m:ctrlPr>
+                    </m:sSubPr>
+                    <m:e>
+                      <m:r>
+                        <w:rPr>
+                          <w:rFonts w:ascii="Cambria Math" w:eastAsiaTheme="minorEastAsia" w:hAnsi="Cambria Math"/>
+                          <w:lang w:val="es-CO"/>
+                        </w:rPr>
+                        <m:t>C</m:t>
+                      </m:r>
+                    </m:e>
+                    <m:sub>
+                      <m:r>
+                        <w:rPr>
+                          <w:rFonts w:ascii="Cambria Math" w:eastAsiaTheme="minorEastAsia" w:hAnsi="Cambria Math"/>
+                          <w:lang w:val="es-CO"/>
+                        </w:rPr>
+                        <m:t>2</m:t>
+                      </m:r>
+                    </m:sub>
+                  </m:sSub>
+                </m:sub>
+              </m:sSub>
+            </m:num>
+            <m:den>
+              <m:r>
+                <w:rPr>
+                  <w:rFonts w:ascii="Cambria Math" w:eastAsiaTheme="minorEastAsia" w:hAnsi="Cambria Math"/>
+                  <w:lang w:val="es-CO"/>
+                </w:rPr>
+                <m:t>dt</m:t>
+              </m:r>
+            </m:den>
+          </m:f>
+          <m:r>
+            <w:rPr>
+              <w:rFonts w:ascii="Cambria Math" w:eastAsiaTheme="minorEastAsia" w:hAnsi="Cambria Math"/>
+              <w:lang w:val="es-CO"/>
+            </w:rPr>
+            <m:t>R+</m:t>
+          </m:r>
+          <m:sSub>
+            <m:sSubPr>
+              <m:ctrlPr>
+                <w:rPr>
+                  <w:rFonts w:ascii="Cambria Math" w:eastAsiaTheme="minorEastAsia" w:hAnsi="Cambria Math"/>
+                  <w:bCs/>
+                  <w:i/>
+                  <w:iCs/>
+                  <w:lang w:val="es-CO"/>
+                </w:rPr>
+              </m:ctrlPr>
+            </m:sSubPr>
+            <m:e>
+              <m:r>
+                <w:rPr>
+                  <w:rFonts w:ascii="Cambria Math" w:eastAsiaTheme="minorEastAsia" w:hAnsi="Cambria Math"/>
+                  <w:lang w:val="es-CO"/>
+                </w:rPr>
+                <m:t>v</m:t>
+              </m:r>
+            </m:e>
+            <m:sub>
+              <m:sSub>
+                <m:sSubPr>
+                  <m:ctrlPr>
+                    <w:rPr>
+                      <w:rFonts w:ascii="Cambria Math" w:eastAsiaTheme="minorEastAsia" w:hAnsi="Cambria Math"/>
+                      <w:bCs/>
+                      <w:i/>
+                      <w:iCs/>
+                      <w:lang w:val="es-CO"/>
+                    </w:rPr>
+                  </m:ctrlPr>
+                </m:sSubPr>
+                <m:e>
+                  <m:r>
+                    <w:rPr>
+                      <w:rFonts w:ascii="Cambria Math" w:eastAsiaTheme="minorEastAsia" w:hAnsi="Cambria Math"/>
+                      <w:lang w:val="es-CO"/>
+                    </w:rPr>
+                    <m:t>C</m:t>
+                  </m:r>
+                </m:e>
+                <m:sub>
+                  <m:r>
+                    <w:rPr>
+                      <w:rFonts w:ascii="Cambria Math" w:eastAsiaTheme="minorEastAsia" w:hAnsi="Cambria Math"/>
+                      <w:lang w:val="es-CO"/>
+                    </w:rPr>
+                    <m:t>2</m:t>
+                  </m:r>
+                </m:sub>
+              </m:sSub>
+            </m:sub>
+          </m:sSub>
+        </m:oMath>
+      </m:oMathPara>
+    </w:p>
+    <w:p>
+      <w:pPr>
+        <w:jc w:val="both"/>
+        <w:rPr>
+          <w:rFonts w:eastAsiaTheme="minorEastAsia"/>
           <w:b/>
-          <w:bCs/>
         </w:rPr>
       </w:pPr>
       <m:oMathPara>
@@ -18819,6 +19878,497 @@
             </w:rPr>
             <m:t xml:space="preserve">  </m:t>
           </m:r>
+        </m:oMath>
+      </m:oMathPara>
+    </w:p>
+    <w:p>
+      <w:pPr>
+        <w:jc w:val="both"/>
+        <w:rPr>
+          <w:rFonts w:eastAsiaTheme="minorEastAsia"/>
+          <w:b/>
+          <w:bCs/>
+          <w:iCs/>
+          <w:lang w:val="es-CO"/>
+        </w:rPr>
+      </w:pPr>
+      <m:oMathPara>
+        <m:oMath>
+          <m:sSub>
+            <m:sSubPr>
+              <m:ctrlPr>
+                <w:rPr>
+                  <w:rFonts w:ascii="Cambria Math" w:eastAsiaTheme="minorEastAsia" w:hAnsi="Cambria Math"/>
+                  <w:b/>
+                  <w:bCs/>
+                  <w:i/>
+                </w:rPr>
+              </m:ctrlPr>
+            </m:sSubPr>
+            <m:e>
+              <m:acc>
+                <m:accPr>
+                  <m:chr m:val="̇"/>
+                  <m:ctrlPr>
+                    <w:rPr>
+                      <w:rFonts w:ascii="Cambria Math" w:eastAsiaTheme="minorEastAsia" w:hAnsi="Cambria Math"/>
+                      <w:b/>
+                      <w:bCs/>
+                      <w:i/>
+                    </w:rPr>
+                  </m:ctrlPr>
+                </m:accPr>
+                <m:e>
+                  <m:r>
+                    <m:rPr>
+                      <m:sty m:val="bi"/>
+                    </m:rPr>
+                    <w:rPr>
+                      <w:rFonts w:ascii="Cambria Math" w:eastAsiaTheme="minorEastAsia" w:hAnsi="Cambria Math"/>
+                    </w:rPr>
+                    <m:t>x</m:t>
+                  </m:r>
+                </m:e>
+              </m:acc>
+            </m:e>
+            <m:sub>
+              <m:r>
+                <m:rPr>
+                  <m:sty m:val="bi"/>
+                </m:rPr>
+                <w:rPr>
+                  <w:rFonts w:ascii="Cambria Math" w:eastAsiaTheme="minorEastAsia" w:hAnsi="Cambria Math"/>
+                </w:rPr>
+                <m:t>1</m:t>
+              </m:r>
+            </m:sub>
+          </m:sSub>
+          <m:r>
+            <m:rPr>
+              <m:sty m:val="bi"/>
+            </m:rPr>
+            <w:rPr>
+              <w:rFonts w:ascii="Cambria Math" w:eastAsiaTheme="minorEastAsia" w:hAnsi="Cambria Math"/>
+              <w:lang w:val="es-CO"/>
+            </w:rPr>
+            <m:t>=</m:t>
+          </m:r>
+          <m:f>
+            <m:fPr>
+              <m:ctrlPr>
+                <w:rPr>
+                  <w:rFonts w:ascii="Cambria Math" w:eastAsiaTheme="minorEastAsia" w:hAnsi="Cambria Math"/>
+                  <w:b/>
+                  <w:bCs/>
+                  <w:i/>
+                  <w:iCs/>
+                  <w:lang w:val="es-CO"/>
+                </w:rPr>
+              </m:ctrlPr>
+            </m:fPr>
+            <m:num>
+              <m:r>
+                <m:rPr>
+                  <m:sty m:val="bi"/>
+                </m:rPr>
+                <w:rPr>
+                  <w:rFonts w:ascii="Cambria Math" w:eastAsiaTheme="minorEastAsia" w:hAnsi="Cambria Math"/>
+                  <w:lang w:val="es-CO"/>
+                </w:rPr>
+                <m:t>u-</m:t>
+              </m:r>
+              <m:sSub>
+                <m:sSubPr>
+                  <m:ctrlPr>
+                    <w:rPr>
+                      <w:rFonts w:ascii="Cambria Math" w:eastAsiaTheme="minorEastAsia" w:hAnsi="Cambria Math"/>
+                      <w:b/>
+                      <w:bCs/>
+                      <w:i/>
+                      <w:iCs/>
+                      <w:lang w:val="es-CO"/>
+                    </w:rPr>
+                  </m:ctrlPr>
+                </m:sSubPr>
+                <m:e>
+                  <m:r>
+                    <m:rPr>
+                      <m:sty m:val="bi"/>
+                    </m:rPr>
+                    <w:rPr>
+                      <w:rFonts w:ascii="Cambria Math" w:eastAsiaTheme="minorEastAsia" w:hAnsi="Cambria Math"/>
+                      <w:lang w:val="es-CO"/>
+                    </w:rPr>
+                    <m:t>x</m:t>
+                  </m:r>
+                  <m:ctrlPr>
+                    <w:rPr>
+                      <w:rFonts w:ascii="Cambria Math" w:eastAsiaTheme="minorEastAsia" w:hAnsi="Cambria Math"/>
+                      <w:b/>
+                      <w:bCs/>
+                      <w:i/>
+                      <w:lang w:val="es-CO"/>
+                    </w:rPr>
+                  </m:ctrlPr>
+                </m:e>
+                <m:sub>
+                  <m:r>
+                    <m:rPr>
+                      <m:sty m:val="bi"/>
+                    </m:rPr>
+                    <w:rPr>
+                      <w:rFonts w:ascii="Cambria Math" w:eastAsiaTheme="minorEastAsia" w:hAnsi="Cambria Math"/>
+                      <w:lang w:val="es-CO"/>
+                    </w:rPr>
+                    <m:t>2</m:t>
+                  </m:r>
+                </m:sub>
+              </m:sSub>
+            </m:num>
+            <m:den>
+              <m:r>
+                <m:rPr>
+                  <m:sty m:val="bi"/>
+                </m:rPr>
+                <w:rPr>
+                  <w:rFonts w:ascii="Cambria Math" w:eastAsiaTheme="minorEastAsia" w:hAnsi="Cambria Math"/>
+                  <w:lang w:val="es-CO"/>
+                </w:rPr>
+                <m:t>L</m:t>
+              </m:r>
+            </m:den>
+          </m:f>
+        </m:oMath>
+      </m:oMathPara>
+    </w:p>
+    <w:p>
+      <w:pPr>
+        <w:pStyle w:val="Prrafodelista"/>
+        <w:jc w:val="both"/>
+        <w:rPr>
+          <w:rFonts w:eastAsiaTheme="minorEastAsia"/>
+          <w:b/>
+          <w:bCs/>
+        </w:rPr>
+      </w:pPr>
+      <m:oMathPara>
+        <m:oMath>
+          <m:sSub>
+            <m:sSubPr>
+              <m:ctrlPr>
+                <w:rPr>
+                  <w:rFonts w:ascii="Cambria Math" w:eastAsiaTheme="minorEastAsia" w:hAnsi="Cambria Math"/>
+                  <w:b/>
+                  <w:bCs/>
+                  <w:i/>
+                </w:rPr>
+              </m:ctrlPr>
+            </m:sSubPr>
+            <m:e>
+              <m:acc>
+                <m:accPr>
+                  <m:chr m:val="̇"/>
+                  <m:ctrlPr>
+                    <w:rPr>
+                      <w:rFonts w:ascii="Cambria Math" w:eastAsiaTheme="minorEastAsia" w:hAnsi="Cambria Math"/>
+                      <w:b/>
+                      <w:bCs/>
+                      <w:i/>
+                    </w:rPr>
+                  </m:ctrlPr>
+                </m:accPr>
+                <m:e>
+                  <m:r>
+                    <m:rPr>
+                      <m:sty m:val="bi"/>
+                    </m:rPr>
+                    <w:rPr>
+                      <w:rFonts w:ascii="Cambria Math" w:eastAsiaTheme="minorEastAsia" w:hAnsi="Cambria Math"/>
+                    </w:rPr>
+                    <m:t>x</m:t>
+                  </m:r>
+                </m:e>
+              </m:acc>
+            </m:e>
+            <m:sub>
+              <m:r>
+                <m:rPr>
+                  <m:sty m:val="bi"/>
+                </m:rPr>
+                <w:rPr>
+                  <w:rFonts w:ascii="Cambria Math" w:eastAsiaTheme="minorEastAsia" w:hAnsi="Cambria Math"/>
+                </w:rPr>
+                <m:t>2</m:t>
+              </m:r>
+            </m:sub>
+          </m:sSub>
+          <m:r>
+            <m:rPr>
+              <m:sty m:val="bi"/>
+            </m:rPr>
+            <w:rPr>
+              <w:rFonts w:ascii="Cambria Math" w:eastAsiaTheme="minorEastAsia" w:hAnsi="Cambria Math"/>
+              <w:lang w:val="es-CO"/>
+            </w:rPr>
+            <m:t>=</m:t>
+          </m:r>
+          <m:f>
+            <m:fPr>
+              <m:ctrlPr>
+                <w:rPr>
+                  <w:rFonts w:ascii="Cambria Math" w:eastAsiaTheme="minorEastAsia" w:hAnsi="Cambria Math"/>
+                  <w:b/>
+                  <w:bCs/>
+                  <w:i/>
+                  <w:lang w:val="es-CO"/>
+                </w:rPr>
+              </m:ctrlPr>
+            </m:fPr>
+            <m:num>
+              <m:sSub>
+                <m:sSubPr>
+                  <m:ctrlPr>
+                    <w:rPr>
+                      <w:rFonts w:ascii="Cambria Math" w:eastAsiaTheme="minorEastAsia" w:hAnsi="Cambria Math"/>
+                      <w:b/>
+                      <w:bCs/>
+                      <w:i/>
+                      <w:iCs/>
+                      <w:lang w:val="es-CO"/>
+                    </w:rPr>
+                  </m:ctrlPr>
+                </m:sSubPr>
+                <m:e>
+                  <m:r>
+                    <m:rPr>
+                      <m:sty m:val="bi"/>
+                    </m:rPr>
+                    <w:rPr>
+                      <w:rFonts w:ascii="Cambria Math" w:eastAsiaTheme="minorEastAsia" w:hAnsi="Cambria Math"/>
+                      <w:lang w:val="es-CO"/>
+                    </w:rPr>
+                    <m:t>x</m:t>
+                  </m:r>
+                </m:e>
+                <m:sub>
+                  <m:r>
+                    <m:rPr>
+                      <m:sty m:val="bi"/>
+                    </m:rPr>
+                    <w:rPr>
+                      <w:rFonts w:ascii="Cambria Math" w:eastAsiaTheme="minorEastAsia" w:hAnsi="Cambria Math"/>
+                      <w:lang w:val="es-CO"/>
+                    </w:rPr>
+                    <m:t>1</m:t>
+                  </m:r>
+                </m:sub>
+              </m:sSub>
+              <m:ctrlPr>
+                <w:rPr>
+                  <w:rFonts w:ascii="Cambria Math" w:eastAsiaTheme="minorEastAsia" w:hAnsi="Cambria Math"/>
+                  <w:b/>
+                  <w:bCs/>
+                  <w:i/>
+                  <w:iCs/>
+                  <w:lang w:val="es-CO"/>
+                </w:rPr>
+              </m:ctrlPr>
+            </m:num>
+            <m:den>
+              <m:sSub>
+                <m:sSubPr>
+                  <m:ctrlPr>
+                    <w:rPr>
+                      <w:rFonts w:ascii="Cambria Math" w:eastAsiaTheme="minorEastAsia" w:hAnsi="Cambria Math"/>
+                      <w:b/>
+                      <w:bCs/>
+                      <w:i/>
+                      <w:lang w:val="es-CO"/>
+                    </w:rPr>
+                  </m:ctrlPr>
+                </m:sSubPr>
+                <m:e>
+                  <m:r>
+                    <m:rPr>
+                      <m:sty m:val="bi"/>
+                    </m:rPr>
+                    <w:rPr>
+                      <w:rFonts w:ascii="Cambria Math" w:eastAsiaTheme="minorEastAsia" w:hAnsi="Cambria Math"/>
+                      <w:lang w:val="es-CO"/>
+                    </w:rPr>
+                    <m:t>C</m:t>
+                  </m:r>
+                </m:e>
+                <m:sub>
+                  <m:r>
+                    <m:rPr>
+                      <m:sty m:val="bi"/>
+                    </m:rPr>
+                    <w:rPr>
+                      <w:rFonts w:ascii="Cambria Math" w:eastAsiaTheme="minorEastAsia" w:hAnsi="Cambria Math"/>
+                      <w:lang w:val="es-CO"/>
+                    </w:rPr>
+                    <m:t>1</m:t>
+                  </m:r>
+                </m:sub>
+              </m:sSub>
+            </m:den>
+          </m:f>
+          <m:r>
+            <m:rPr>
+              <m:sty m:val="bi"/>
+            </m:rPr>
+            <w:rPr>
+              <w:rFonts w:ascii="Cambria Math" w:eastAsiaTheme="minorEastAsia" w:hAnsi="Cambria Math"/>
+              <w:lang w:val="es-CO"/>
+            </w:rPr>
+            <m:t>-</m:t>
+          </m:r>
+          <m:f>
+            <m:fPr>
+              <m:ctrlPr>
+                <w:rPr>
+                  <w:rFonts w:ascii="Cambria Math" w:eastAsiaTheme="minorEastAsia" w:hAnsi="Cambria Math"/>
+                  <w:b/>
+                  <w:bCs/>
+                  <w:i/>
+                </w:rPr>
+              </m:ctrlPr>
+            </m:fPr>
+            <m:num>
+              <m:sSub>
+                <m:sSubPr>
+                  <m:ctrlPr>
+                    <w:rPr>
+                      <w:rFonts w:ascii="Cambria Math" w:eastAsiaTheme="minorEastAsia" w:hAnsi="Cambria Math"/>
+                      <w:b/>
+                      <w:bCs/>
+                      <w:i/>
+                    </w:rPr>
+                  </m:ctrlPr>
+                </m:sSubPr>
+                <m:e>
+                  <m:r>
+                    <m:rPr>
+                      <m:sty m:val="bi"/>
+                    </m:rPr>
+                    <w:rPr>
+                      <w:rFonts w:ascii="Cambria Math" w:eastAsiaTheme="minorEastAsia" w:hAnsi="Cambria Math"/>
+                    </w:rPr>
+                    <m:t>(x</m:t>
+                  </m:r>
+                </m:e>
+                <m:sub>
+                  <m:r>
+                    <m:rPr>
+                      <m:sty m:val="bi"/>
+                    </m:rPr>
+                    <w:rPr>
+                      <w:rFonts w:ascii="Cambria Math" w:eastAsiaTheme="minorEastAsia" w:hAnsi="Cambria Math"/>
+                    </w:rPr>
+                    <m:t>2</m:t>
+                  </m:r>
+                </m:sub>
+              </m:sSub>
+              <m:r>
+                <m:rPr>
+                  <m:sty m:val="bi"/>
+                </m:rPr>
+                <w:rPr>
+                  <w:rFonts w:ascii="Cambria Math" w:eastAsiaTheme="minorEastAsia" w:hAnsi="Cambria Math"/>
+                </w:rPr>
+                <m:t>-</m:t>
+              </m:r>
+              <m:sSub>
+                <m:sSubPr>
+                  <m:ctrlPr>
+                    <w:rPr>
+                      <w:rFonts w:ascii="Cambria Math" w:eastAsiaTheme="minorEastAsia" w:hAnsi="Cambria Math"/>
+                      <w:b/>
+                      <w:bCs/>
+                      <w:i/>
+                    </w:rPr>
+                  </m:ctrlPr>
+                </m:sSubPr>
+                <m:e>
+                  <m:r>
+                    <m:rPr>
+                      <m:sty m:val="bi"/>
+                    </m:rPr>
+                    <w:rPr>
+                      <w:rFonts w:ascii="Cambria Math" w:eastAsiaTheme="minorEastAsia" w:hAnsi="Cambria Math"/>
+                    </w:rPr>
+                    <m:t>x</m:t>
+                  </m:r>
+                </m:e>
+                <m:sub>
+                  <m:r>
+                    <m:rPr>
+                      <m:sty m:val="bi"/>
+                    </m:rPr>
+                    <w:rPr>
+                      <w:rFonts w:ascii="Cambria Math" w:eastAsiaTheme="minorEastAsia" w:hAnsi="Cambria Math"/>
+                    </w:rPr>
+                    <m:t>3</m:t>
+                  </m:r>
+                </m:sub>
+              </m:sSub>
+              <m:r>
+                <m:rPr>
+                  <m:sty m:val="bi"/>
+                </m:rPr>
+                <w:rPr>
+                  <w:rFonts w:ascii="Cambria Math" w:eastAsiaTheme="minorEastAsia" w:hAnsi="Cambria Math"/>
+                </w:rPr>
+                <m:t>)</m:t>
+              </m:r>
+            </m:num>
+            <m:den>
+              <m:r>
+                <m:rPr>
+                  <m:sty m:val="bi"/>
+                </m:rPr>
+                <w:rPr>
+                  <w:rFonts w:ascii="Cambria Math" w:eastAsiaTheme="minorEastAsia" w:hAnsi="Cambria Math"/>
+                </w:rPr>
+                <m:t>R</m:t>
+              </m:r>
+              <m:sSub>
+                <m:sSubPr>
+                  <m:ctrlPr>
+                    <w:rPr>
+                      <w:rFonts w:ascii="Cambria Math" w:eastAsiaTheme="minorEastAsia" w:hAnsi="Cambria Math"/>
+                      <w:b/>
+                      <w:bCs/>
+                      <w:i/>
+                    </w:rPr>
+                  </m:ctrlPr>
+                </m:sSubPr>
+                <m:e>
+                  <m:r>
+                    <m:rPr>
+                      <m:sty m:val="bi"/>
+                    </m:rPr>
+                    <w:rPr>
+                      <w:rFonts w:ascii="Cambria Math" w:eastAsiaTheme="minorEastAsia" w:hAnsi="Cambria Math"/>
+                    </w:rPr>
+                    <m:t>C</m:t>
+                  </m:r>
+                </m:e>
+                <m:sub>
+                  <m:r>
+                    <m:rPr>
+                      <m:sty m:val="bi"/>
+                    </m:rPr>
+                    <w:rPr>
+                      <w:rFonts w:ascii="Cambria Math" w:eastAsiaTheme="minorEastAsia" w:hAnsi="Cambria Math"/>
+                    </w:rPr>
+                    <m:t>1</m:t>
+                  </m:r>
+                </m:sub>
+              </m:sSub>
+            </m:den>
+          </m:f>
         </m:oMath>
       </m:oMathPara>
     </w:p>
@@ -21111,6 +22661,7 @@
               <w:rFonts w:ascii="Cambria Math" w:eastAsiaTheme="minorEastAsia" w:hAnsi="Cambria Math"/>
               <w:lang w:val="es-CO"/>
             </w:rPr>
+            <w:lastRenderedPageBreak/>
             <m:t>V</m:t>
           </m:r>
           <m:d>
@@ -22800,6 +24351,7 @@
               <w:rFonts w:ascii="Cambria Math" w:eastAsiaTheme="minorEastAsia" w:hAnsi="Cambria Math"/>
               <w:lang w:val="es-CO"/>
             </w:rPr>
+            <w:lastRenderedPageBreak/>
             <m:t>H</m:t>
           </m:r>
           <m:d>
@@ -24609,7 +26161,6 @@
               <w:rFonts w:ascii="Cambria Math" w:eastAsiaTheme="minorEastAsia" w:hAnsi="Cambria Math"/>
               <w:lang w:val="es-CO"/>
             </w:rPr>
-            <w:lastRenderedPageBreak/>
             <m:t>H</m:t>
           </m:r>
           <m:d>
@@ -27360,6 +28911,7 @@
           <w:b/>
           <w:bCs/>
         </w:rPr>
+        <w:lastRenderedPageBreak/>
         <w:t>DB</w:t>
       </w:r>
       <w:r>
@@ -27456,7 +29008,6 @@
         <w:rPr>
           <w:noProof/>
         </w:rPr>
-        <w:lastRenderedPageBreak/>
         <w:drawing>
           <wp:inline distT="0" distB="0" distL="0" distR="0" wp14:anchorId="58BD8A07" wp14:editId="05B84CDC">
             <wp:extent cx="5344795" cy="2220595"/>
@@ -28669,6 +30220,7 @@
           <w:noProof/>
           <w:lang w:val="es-CO"/>
         </w:rPr>
+        <w:lastRenderedPageBreak/>
         <w:drawing>
           <wp:inline distT="0" distB="0" distL="0" distR="0" wp14:anchorId="4713D6B7" wp14:editId="6168ACE0">
             <wp:extent cx="5612130" cy="1517015"/>
@@ -28736,7 +30288,6 @@
           <w:noProof/>
           <w:lang w:val="es-CO"/>
         </w:rPr>
-        <w:lastRenderedPageBreak/>
         <w:drawing>
           <wp:inline distT="0" distB="0" distL="0" distR="0" wp14:anchorId="337C0016" wp14:editId="269310B9">
             <wp:extent cx="5612130" cy="2502535"/>
@@ -35303,7 +36854,10 @@
           <w:lang w:val="es-CO"/>
         </w:rPr>
       </w:pPr>
-      <w:r>
+    </w:p>
+    <w:p>
+      <w:pPr>
+        <w:jc w:val="both"/>
         <w:rPr>
           <w:rFonts w:eastAsiaTheme="minorEastAsia"/>
           <w:b/>
@@ -35311,6 +36865,100 @@
           <w:iCs/>
           <w:lang w:val="es-CO"/>
         </w:rPr>
+      </w:pPr>
+    </w:p>
+    <w:p>
+      <w:pPr>
+        <w:jc w:val="both"/>
+        <w:rPr>
+          <w:rFonts w:eastAsiaTheme="minorEastAsia"/>
+          <w:b/>
+          <w:bCs/>
+          <w:iCs/>
+          <w:lang w:val="es-CO"/>
+        </w:rPr>
+      </w:pPr>
+    </w:p>
+    <w:p>
+      <w:pPr>
+        <w:jc w:val="both"/>
+        <w:rPr>
+          <w:rFonts w:eastAsiaTheme="minorEastAsia"/>
+          <w:b/>
+          <w:bCs/>
+          <w:iCs/>
+          <w:lang w:val="es-CO"/>
+        </w:rPr>
+      </w:pPr>
+    </w:p>
+    <w:p>
+      <w:pPr>
+        <w:jc w:val="both"/>
+        <w:rPr>
+          <w:rFonts w:eastAsiaTheme="minorEastAsia"/>
+          <w:b/>
+          <w:bCs/>
+          <w:iCs/>
+          <w:lang w:val="es-CO"/>
+        </w:rPr>
+      </w:pPr>
+    </w:p>
+    <w:p>
+      <w:pPr>
+        <w:jc w:val="both"/>
+        <w:rPr>
+          <w:rFonts w:eastAsiaTheme="minorEastAsia"/>
+          <w:b/>
+          <w:bCs/>
+          <w:iCs/>
+          <w:lang w:val="es-CO"/>
+        </w:rPr>
+      </w:pPr>
+    </w:p>
+    <w:p>
+      <w:pPr>
+        <w:jc w:val="both"/>
+        <w:rPr>
+          <w:rFonts w:eastAsiaTheme="minorEastAsia"/>
+          <w:b/>
+          <w:bCs/>
+          <w:iCs/>
+          <w:lang w:val="es-CO"/>
+        </w:rPr>
+      </w:pPr>
+    </w:p>
+    <w:p>
+      <w:pPr>
+        <w:jc w:val="both"/>
+        <w:rPr>
+          <w:rFonts w:eastAsiaTheme="minorEastAsia"/>
+          <w:b/>
+          <w:bCs/>
+          <w:iCs/>
+          <w:lang w:val="es-CO"/>
+        </w:rPr>
+      </w:pPr>
+    </w:p>
+    <w:p>
+      <w:pPr>
+        <w:jc w:val="both"/>
+        <w:rPr>
+          <w:rFonts w:eastAsiaTheme="minorEastAsia"/>
+          <w:b/>
+          <w:bCs/>
+          <w:iCs/>
+          <w:lang w:val="es-CO"/>
+        </w:rPr>
+      </w:pPr>
+      <w:r>
+        <w:rPr>
+          <w:rFonts w:eastAsiaTheme="minorEastAsia"/>
+          <w:b/>
+          <w:bCs/>
+          <w:iCs/>
+          <w:lang w:val="es-CO"/>
+        </w:rPr>
+        <w:lastRenderedPageBreak/>
         <w:t>Ejemplo:</w:t>
       </w:r>
     </w:p>
@@ -35371,59 +37019,6 @@
         <w:jc w:val="both"/>
         <w:rPr>
           <w:rFonts w:eastAsiaTheme="minorEastAsia"/>
-          <w:b/>
-          <w:bCs/>
-          <w:iCs/>
-          <w:lang w:val="es-CO"/>
-        </w:rPr>
-      </w:pPr>
-      <w:r>
-        <w:rPr>
-          <w:noProof/>
-        </w:rPr>
-        <w:lastRenderedPageBreak/>
-        <w:drawing>
-          <wp:inline distT="0" distB="0" distL="0" distR="0" wp14:anchorId="3C11C67C" wp14:editId="10F84EA7">
-            <wp:extent cx="4886325" cy="2724150"/>
-            <wp:effectExtent l="0" t="0" r="9525" b="0"/>
-            <wp:docPr id="26" name="Imagen 26"/>
-            <wp:cNvGraphicFramePr>
-              <a:graphicFrameLocks xmlns:a="http://schemas.openxmlformats.org/drawingml/2006/main" noChangeAspect="1"/>
-            </wp:cNvGraphicFramePr>
-            <a:graphic xmlns:a="http://schemas.openxmlformats.org/drawingml/2006/main">
-              <a:graphicData uri="http://schemas.openxmlformats.org/drawingml/2006/picture">
-                <pic:pic xmlns:pic="http://schemas.openxmlformats.org/drawingml/2006/picture">
-                  <pic:nvPicPr>
-                    <pic:cNvPr id="1" name=""/>
-                    <pic:cNvPicPr/>
-                  </pic:nvPicPr>
-                  <pic:blipFill>
-                    <a:blip r:embed="rId37"/>
-                    <a:stretch>
-                      <a:fillRect/>
-                    </a:stretch>
-                  </pic:blipFill>
-                  <pic:spPr>
-                    <a:xfrm>
-                      <a:off x="0" y="0"/>
-                      <a:ext cx="4886325" cy="2724150"/>
-                    </a:xfrm>
-                    <a:prstGeom prst="rect">
-                      <a:avLst/>
-                    </a:prstGeom>
-                  </pic:spPr>
-                </pic:pic>
-              </a:graphicData>
-            </a:graphic>
-          </wp:inline>
-        </w:drawing>
-      </w:r>
-    </w:p>
-    <w:p>
-      <w:pPr>
-        <w:jc w:val="both"/>
-        <w:rPr>
-          <w:rFonts w:eastAsiaTheme="minorEastAsia"/>
           <w:iCs/>
           <w:sz w:val="40"/>
           <w:szCs w:val="40"/>
@@ -35612,6 +37207,551 @@
               </m:r>
             </m:sub>
           </m:sSub>
+        </m:oMath>
+      </m:oMathPara>
+    </w:p>
+    <w:p>
+      <w:pPr>
+        <w:jc w:val="both"/>
+        <w:rPr>
+          <w:rFonts w:eastAsiaTheme="minorEastAsia"/>
+          <w:iCs/>
+          <w:sz w:val="40"/>
+          <w:szCs w:val="40"/>
+          <w:lang w:val="es-CO"/>
+        </w:rPr>
+      </w:pPr>
+      <m:oMathPara>
+        <m:oMath>
+          <m:sSub>
+            <m:sSubPr>
+              <m:ctrlPr>
+                <w:rPr>
+                  <w:rFonts w:ascii="Cambria Math" w:eastAsiaTheme="minorEastAsia" w:hAnsi="Cambria Math"/>
+                  <w:i/>
+                  <w:iCs/>
+                  <w:sz w:val="40"/>
+                  <w:szCs w:val="40"/>
+                  <w:lang w:val="es-CO"/>
+                </w:rPr>
+              </m:ctrlPr>
+            </m:sSubPr>
+            <m:e>
+              <m:r>
+                <w:rPr>
+                  <w:rFonts w:ascii="Cambria Math" w:eastAsiaTheme="minorEastAsia" w:hAnsi="Cambria Math"/>
+                  <w:sz w:val="40"/>
+                  <w:szCs w:val="40"/>
+                  <w:lang w:val="es-CO"/>
+                </w:rPr>
+                <m:t>v</m:t>
+              </m:r>
+            </m:e>
+            <m:sub>
+              <m:r>
+                <w:rPr>
+                  <w:rFonts w:ascii="Cambria Math" w:eastAsiaTheme="minorEastAsia" w:hAnsi="Cambria Math"/>
+                  <w:sz w:val="40"/>
+                  <w:szCs w:val="40"/>
+                  <w:lang w:val="es-CO"/>
+                </w:rPr>
+                <m:t>A</m:t>
+              </m:r>
+            </m:sub>
+          </m:sSub>
+          <m:r>
+            <w:rPr>
+              <w:rFonts w:ascii="Cambria Math" w:eastAsiaTheme="minorEastAsia" w:hAnsi="Cambria Math"/>
+              <w:sz w:val="40"/>
+              <w:szCs w:val="40"/>
+              <w:lang w:val="es-CO"/>
+            </w:rPr>
+            <m:t>=</m:t>
+          </m:r>
+          <m:sSub>
+            <m:sSubPr>
+              <m:ctrlPr>
+                <w:rPr>
+                  <w:rFonts w:ascii="Cambria Math" w:eastAsiaTheme="minorEastAsia" w:hAnsi="Cambria Math"/>
+                  <w:i/>
+                  <w:iCs/>
+                  <w:sz w:val="40"/>
+                  <w:szCs w:val="40"/>
+                  <w:lang w:val="es-CO"/>
+                </w:rPr>
+              </m:ctrlPr>
+            </m:sSubPr>
+            <m:e>
+              <m:r>
+                <w:rPr>
+                  <w:rFonts w:ascii="Cambria Math" w:eastAsiaTheme="minorEastAsia" w:hAnsi="Cambria Math"/>
+                  <w:sz w:val="40"/>
+                  <w:szCs w:val="40"/>
+                  <w:lang w:val="es-CO"/>
+                </w:rPr>
+                <m:t>v</m:t>
+              </m:r>
+            </m:e>
+            <m:sub>
+              <m:r>
+                <w:rPr>
+                  <w:rFonts w:ascii="Cambria Math" w:eastAsiaTheme="minorEastAsia" w:hAnsi="Cambria Math"/>
+                  <w:sz w:val="40"/>
+                  <w:szCs w:val="40"/>
+                  <w:lang w:val="es-CO"/>
+                </w:rPr>
+                <m:t>B</m:t>
+              </m:r>
+            </m:sub>
+          </m:sSub>
+          <m:r>
+            <w:rPr>
+              <w:rFonts w:ascii="Cambria Math" w:eastAsiaTheme="minorEastAsia" w:hAnsi="Cambria Math"/>
+              <w:sz w:val="40"/>
+              <w:szCs w:val="40"/>
+              <w:lang w:val="es-CO"/>
+            </w:rPr>
+            <m:t>=0</m:t>
+          </m:r>
+        </m:oMath>
+      </m:oMathPara>
+    </w:p>
+    <w:p>
+      <w:pPr>
+        <w:jc w:val="both"/>
+        <w:rPr>
+          <w:rFonts w:eastAsiaTheme="minorEastAsia"/>
+          <w:iCs/>
+          <w:sz w:val="40"/>
+          <w:szCs w:val="40"/>
+          <w:lang w:val="es-CO"/>
+        </w:rPr>
+      </w:pPr>
+      <m:oMathPara>
+        <m:oMath>
+          <m:f>
+            <m:fPr>
+              <m:ctrlPr>
+                <w:rPr>
+                  <w:rFonts w:ascii="Cambria Math" w:eastAsiaTheme="minorEastAsia" w:hAnsi="Cambria Math"/>
+                  <w:i/>
+                  <w:iCs/>
+                  <w:sz w:val="40"/>
+                  <w:szCs w:val="40"/>
+                  <w:lang w:val="es-CO"/>
+                </w:rPr>
+              </m:ctrlPr>
+            </m:fPr>
+            <m:num>
+              <m:sSub>
+                <m:sSubPr>
+                  <m:ctrlPr>
+                    <w:rPr>
+                      <w:rFonts w:ascii="Cambria Math" w:eastAsiaTheme="minorEastAsia" w:hAnsi="Cambria Math"/>
+                      <w:i/>
+                      <w:iCs/>
+                      <w:sz w:val="40"/>
+                      <w:szCs w:val="40"/>
+                      <w:lang w:val="es-CO"/>
+                    </w:rPr>
+                  </m:ctrlPr>
+                </m:sSubPr>
+                <m:e>
+                  <m:r>
+                    <w:rPr>
+                      <w:rFonts w:ascii="Cambria Math" w:eastAsiaTheme="minorEastAsia" w:hAnsi="Cambria Math"/>
+                      <w:sz w:val="40"/>
+                      <w:szCs w:val="40"/>
+                      <w:lang w:val="es-CO"/>
+                    </w:rPr>
+                    <m:t>e</m:t>
+                  </m:r>
+                </m:e>
+                <m:sub>
+                  <m:r>
+                    <w:rPr>
+                      <w:rFonts w:ascii="Cambria Math" w:eastAsiaTheme="minorEastAsia" w:hAnsi="Cambria Math"/>
+                      <w:sz w:val="40"/>
+                      <w:szCs w:val="40"/>
+                      <w:lang w:val="es-CO"/>
+                    </w:rPr>
+                    <m:t>i</m:t>
+                  </m:r>
+                </m:sub>
+              </m:sSub>
+              <m:r>
+                <w:rPr>
+                  <w:rFonts w:ascii="Cambria Math" w:eastAsiaTheme="minorEastAsia" w:hAnsi="Cambria Math"/>
+                  <w:sz w:val="40"/>
+                  <w:szCs w:val="40"/>
+                  <w:lang w:val="es-CO"/>
+                </w:rPr>
+                <m:t>-</m:t>
+              </m:r>
+              <m:sSub>
+                <m:sSubPr>
+                  <m:ctrlPr>
+                    <w:rPr>
+                      <w:rFonts w:ascii="Cambria Math" w:eastAsiaTheme="minorEastAsia" w:hAnsi="Cambria Math"/>
+                      <w:i/>
+                      <w:iCs/>
+                      <w:sz w:val="40"/>
+                      <w:szCs w:val="40"/>
+                      <w:lang w:val="es-CO"/>
+                    </w:rPr>
+                  </m:ctrlPr>
+                </m:sSubPr>
+                <m:e>
+                  <m:r>
+                    <w:rPr>
+                      <w:rFonts w:ascii="Cambria Math" w:eastAsiaTheme="minorEastAsia" w:hAnsi="Cambria Math"/>
+                      <w:sz w:val="40"/>
+                      <w:szCs w:val="40"/>
+                      <w:lang w:val="es-CO"/>
+                    </w:rPr>
+                    <m:t>v</m:t>
+                  </m:r>
+                </m:e>
+                <m:sub>
+                  <m:r>
+                    <w:rPr>
+                      <w:rFonts w:ascii="Cambria Math" w:eastAsiaTheme="minorEastAsia" w:hAnsi="Cambria Math"/>
+                      <w:sz w:val="40"/>
+                      <w:szCs w:val="40"/>
+                      <w:lang w:val="es-CO"/>
+                    </w:rPr>
+                    <m:t>A</m:t>
+                  </m:r>
+                </m:sub>
+              </m:sSub>
+            </m:num>
+            <m:den>
+              <m:sSub>
+                <m:sSubPr>
+                  <m:ctrlPr>
+                    <w:rPr>
+                      <w:rFonts w:ascii="Cambria Math" w:eastAsiaTheme="minorEastAsia" w:hAnsi="Cambria Math"/>
+                      <w:i/>
+                      <w:iCs/>
+                      <w:sz w:val="40"/>
+                      <w:szCs w:val="40"/>
+                      <w:lang w:val="es-CO"/>
+                    </w:rPr>
+                  </m:ctrlPr>
+                </m:sSubPr>
+                <m:e>
+                  <m:r>
+                    <w:rPr>
+                      <w:rFonts w:ascii="Cambria Math" w:eastAsiaTheme="minorEastAsia" w:hAnsi="Cambria Math"/>
+                      <w:sz w:val="40"/>
+                      <w:szCs w:val="40"/>
+                      <w:lang w:val="es-CO"/>
+                    </w:rPr>
+                    <m:t>R</m:t>
+                  </m:r>
+                </m:e>
+                <m:sub>
+                  <m:r>
+                    <w:rPr>
+                      <w:rFonts w:ascii="Cambria Math" w:eastAsiaTheme="minorEastAsia" w:hAnsi="Cambria Math"/>
+                      <w:sz w:val="40"/>
+                      <w:szCs w:val="40"/>
+                      <w:lang w:val="es-CO"/>
+                    </w:rPr>
+                    <m:t>i</m:t>
+                  </m:r>
+                </m:sub>
+              </m:sSub>
+            </m:den>
+          </m:f>
+          <m:r>
+            <w:rPr>
+              <w:rFonts w:ascii="Cambria Math" w:eastAsiaTheme="minorEastAsia" w:hAnsi="Cambria Math"/>
+              <w:sz w:val="40"/>
+              <w:szCs w:val="40"/>
+              <w:lang w:val="es-CO"/>
+            </w:rPr>
+            <m:t>=</m:t>
+          </m:r>
+          <m:f>
+            <m:fPr>
+              <m:ctrlPr>
+                <w:rPr>
+                  <w:rFonts w:ascii="Cambria Math" w:eastAsiaTheme="minorEastAsia" w:hAnsi="Cambria Math"/>
+                  <w:i/>
+                  <w:iCs/>
+                  <w:sz w:val="40"/>
+                  <w:szCs w:val="40"/>
+                  <w:lang w:val="es-CO"/>
+                </w:rPr>
+              </m:ctrlPr>
+            </m:fPr>
+            <m:num>
+              <m:sSub>
+                <m:sSubPr>
+                  <m:ctrlPr>
+                    <w:rPr>
+                      <w:rFonts w:ascii="Cambria Math" w:eastAsiaTheme="minorEastAsia" w:hAnsi="Cambria Math"/>
+                      <w:i/>
+                      <w:iCs/>
+                      <w:sz w:val="40"/>
+                      <w:szCs w:val="40"/>
+                      <w:lang w:val="es-CO"/>
+                    </w:rPr>
+                  </m:ctrlPr>
+                </m:sSubPr>
+                <m:e>
+                  <m:r>
+                    <w:rPr>
+                      <w:rFonts w:ascii="Cambria Math" w:eastAsiaTheme="minorEastAsia" w:hAnsi="Cambria Math"/>
+                      <w:sz w:val="40"/>
+                      <w:szCs w:val="40"/>
+                      <w:lang w:val="es-CO"/>
+                    </w:rPr>
+                    <m:t>v</m:t>
+                  </m:r>
+                </m:e>
+                <m:sub>
+                  <m:r>
+                    <w:rPr>
+                      <w:rFonts w:ascii="Cambria Math" w:eastAsiaTheme="minorEastAsia" w:hAnsi="Cambria Math"/>
+                      <w:sz w:val="40"/>
+                      <w:szCs w:val="40"/>
+                      <w:lang w:val="es-CO"/>
+                    </w:rPr>
+                    <m:t>A</m:t>
+                  </m:r>
+                </m:sub>
+              </m:sSub>
+              <m:r>
+                <w:rPr>
+                  <w:rFonts w:ascii="Cambria Math" w:eastAsiaTheme="minorEastAsia" w:hAnsi="Cambria Math"/>
+                  <w:sz w:val="40"/>
+                  <w:szCs w:val="40"/>
+                  <w:lang w:val="es-CO"/>
+                </w:rPr>
+                <m:t>-</m:t>
+              </m:r>
+              <m:sSub>
+                <m:sSubPr>
+                  <m:ctrlPr>
+                    <w:rPr>
+                      <w:rFonts w:ascii="Cambria Math" w:eastAsiaTheme="minorEastAsia" w:hAnsi="Cambria Math"/>
+                      <w:i/>
+                      <w:iCs/>
+                      <w:sz w:val="40"/>
+                      <w:szCs w:val="40"/>
+                      <w:lang w:val="es-CO"/>
+                    </w:rPr>
+                  </m:ctrlPr>
+                </m:sSubPr>
+                <m:e>
+                  <m:r>
+                    <w:rPr>
+                      <w:rFonts w:ascii="Cambria Math" w:eastAsiaTheme="minorEastAsia" w:hAnsi="Cambria Math"/>
+                      <w:sz w:val="40"/>
+                      <w:szCs w:val="40"/>
+                      <w:lang w:val="es-CO"/>
+                    </w:rPr>
+                    <m:t>e</m:t>
+                  </m:r>
+                </m:e>
+                <m:sub>
+                  <m:r>
+                    <w:rPr>
+                      <w:rFonts w:ascii="Cambria Math" w:eastAsiaTheme="minorEastAsia" w:hAnsi="Cambria Math"/>
+                      <w:sz w:val="40"/>
+                      <w:szCs w:val="40"/>
+                      <w:lang w:val="es-CO"/>
+                    </w:rPr>
+                    <m:t>o</m:t>
+                  </m:r>
+                </m:sub>
+              </m:sSub>
+            </m:num>
+            <m:den>
+              <m:sSub>
+                <m:sSubPr>
+                  <m:ctrlPr>
+                    <w:rPr>
+                      <w:rFonts w:ascii="Cambria Math" w:eastAsiaTheme="minorEastAsia" w:hAnsi="Cambria Math"/>
+                      <w:i/>
+                      <w:iCs/>
+                      <w:sz w:val="40"/>
+                      <w:szCs w:val="40"/>
+                      <w:lang w:val="es-CO"/>
+                    </w:rPr>
+                  </m:ctrlPr>
+                </m:sSubPr>
+                <m:e>
+                  <m:r>
+                    <w:rPr>
+                      <w:rFonts w:ascii="Cambria Math" w:eastAsiaTheme="minorEastAsia" w:hAnsi="Cambria Math"/>
+                      <w:sz w:val="40"/>
+                      <w:szCs w:val="40"/>
+                      <w:lang w:val="es-CO"/>
+                    </w:rPr>
+                    <m:t>R</m:t>
+                  </m:r>
+                </m:e>
+                <m:sub>
+                  <m:r>
+                    <w:rPr>
+                      <w:rFonts w:ascii="Cambria Math" w:eastAsiaTheme="minorEastAsia" w:hAnsi="Cambria Math"/>
+                      <w:sz w:val="40"/>
+                      <w:szCs w:val="40"/>
+                      <w:lang w:val="es-CO"/>
+                    </w:rPr>
+                    <m:t>f</m:t>
+                  </m:r>
+                </m:sub>
+              </m:sSub>
+            </m:den>
+          </m:f>
+          <m:r>
+            <w:rPr>
+              <w:rFonts w:ascii="Cambria Math" w:eastAsiaTheme="minorEastAsia" w:hAnsi="Cambria Math"/>
+              <w:sz w:val="40"/>
+              <w:szCs w:val="40"/>
+              <w:lang w:val="es-CO"/>
+            </w:rPr>
+            <m:t>+</m:t>
+          </m:r>
+          <m:r>
+            <w:rPr>
+              <w:rFonts w:ascii="Cambria Math" w:eastAsiaTheme="minorEastAsia" w:hAnsi="Cambria Math"/>
+              <w:sz w:val="40"/>
+              <w:szCs w:val="40"/>
+              <w:lang w:val="es-CO"/>
+            </w:rPr>
+            <m:t>C</m:t>
+          </m:r>
+          <m:f>
+            <m:fPr>
+              <m:ctrlPr>
+                <w:rPr>
+                  <w:rFonts w:ascii="Cambria Math" w:eastAsiaTheme="minorEastAsia" w:hAnsi="Cambria Math"/>
+                  <w:i/>
+                  <w:iCs/>
+                  <w:sz w:val="40"/>
+                  <w:szCs w:val="40"/>
+                  <w:lang w:val="es-CO"/>
+                </w:rPr>
+              </m:ctrlPr>
+            </m:fPr>
+            <m:num>
+              <m:r>
+                <w:rPr>
+                  <w:rFonts w:ascii="Cambria Math" w:eastAsiaTheme="minorEastAsia" w:hAnsi="Cambria Math"/>
+                  <w:sz w:val="40"/>
+                  <w:szCs w:val="40"/>
+                  <w:lang w:val="es-CO"/>
+                </w:rPr>
+                <m:t>d(</m:t>
+              </m:r>
+              <m:sSub>
+                <m:sSubPr>
+                  <m:ctrlPr>
+                    <w:rPr>
+                      <w:rFonts w:ascii="Cambria Math" w:eastAsiaTheme="minorEastAsia" w:hAnsi="Cambria Math"/>
+                      <w:i/>
+                      <w:iCs/>
+                      <w:sz w:val="40"/>
+                      <w:szCs w:val="40"/>
+                      <w:lang w:val="es-CO"/>
+                    </w:rPr>
+                  </m:ctrlPr>
+                </m:sSubPr>
+                <m:e>
+                  <m:r>
+                    <w:rPr>
+                      <w:rFonts w:ascii="Cambria Math" w:eastAsiaTheme="minorEastAsia" w:hAnsi="Cambria Math"/>
+                      <w:sz w:val="40"/>
+                      <w:szCs w:val="40"/>
+                      <w:lang w:val="es-CO"/>
+                    </w:rPr>
+                    <m:t>v</m:t>
+                  </m:r>
+                </m:e>
+                <m:sub>
+                  <m:r>
+                    <w:rPr>
+                      <w:rFonts w:ascii="Cambria Math" w:eastAsiaTheme="minorEastAsia" w:hAnsi="Cambria Math"/>
+                      <w:sz w:val="40"/>
+                      <w:szCs w:val="40"/>
+                      <w:lang w:val="es-CO"/>
+                    </w:rPr>
+                    <m:t>A</m:t>
+                  </m:r>
+                </m:sub>
+              </m:sSub>
+              <m:r>
+                <w:rPr>
+                  <w:rFonts w:ascii="Cambria Math" w:eastAsiaTheme="minorEastAsia" w:hAnsi="Cambria Math"/>
+                  <w:sz w:val="40"/>
+                  <w:szCs w:val="40"/>
+                  <w:lang w:val="es-CO"/>
+                </w:rPr>
+                <m:t>-</m:t>
+              </m:r>
+              <m:sSub>
+                <m:sSubPr>
+                  <m:ctrlPr>
+                    <w:rPr>
+                      <w:rFonts w:ascii="Cambria Math" w:eastAsiaTheme="minorEastAsia" w:hAnsi="Cambria Math"/>
+                      <w:i/>
+                      <w:iCs/>
+                      <w:sz w:val="40"/>
+                      <w:szCs w:val="40"/>
+                      <w:lang w:val="es-CO"/>
+                    </w:rPr>
+                  </m:ctrlPr>
+                </m:sSubPr>
+                <m:e>
+                  <m:r>
+                    <w:rPr>
+                      <w:rFonts w:ascii="Cambria Math" w:eastAsiaTheme="minorEastAsia" w:hAnsi="Cambria Math"/>
+                      <w:sz w:val="40"/>
+                      <w:szCs w:val="40"/>
+                      <w:lang w:val="es-CO"/>
+                    </w:rPr>
+                    <m:t>e</m:t>
+                  </m:r>
+                </m:e>
+                <m:sub>
+                  <m:r>
+                    <w:rPr>
+                      <w:rFonts w:ascii="Cambria Math" w:eastAsiaTheme="minorEastAsia" w:hAnsi="Cambria Math"/>
+                      <w:sz w:val="40"/>
+                      <w:szCs w:val="40"/>
+                      <w:lang w:val="es-CO"/>
+                    </w:rPr>
+                    <m:t>o</m:t>
+                  </m:r>
+                </m:sub>
+              </m:sSub>
+              <m:r>
+                <w:rPr>
+                  <w:rFonts w:ascii="Cambria Math" w:eastAsiaTheme="minorEastAsia" w:hAnsi="Cambria Math"/>
+                  <w:sz w:val="40"/>
+                  <w:szCs w:val="40"/>
+                  <w:lang w:val="es-CO"/>
+                </w:rPr>
+                <m:t>)</m:t>
+              </m:r>
+            </m:num>
+            <m:den>
+              <m:r>
+                <w:rPr>
+                  <w:rFonts w:ascii="Cambria Math" w:eastAsiaTheme="minorEastAsia" w:hAnsi="Cambria Math"/>
+                  <w:sz w:val="40"/>
+                  <w:szCs w:val="40"/>
+                  <w:lang w:val="es-CO"/>
+                </w:rPr>
+                <m:t>dt</m:t>
+              </m:r>
+            </m:den>
+          </m:f>
         </m:oMath>
       </m:oMathPara>
     </w:p>
@@ -36299,6 +38439,291 @@
               </m:f>
             </m:e>
           </m:d>
+        </m:oMath>
+      </m:oMathPara>
+    </w:p>
+    <w:p>
+      <w:pPr>
+        <w:jc w:val="both"/>
+        <w:rPr>
+          <w:rFonts w:eastAsiaTheme="minorEastAsia"/>
+          <w:iCs/>
+          <w:sz w:val="40"/>
+          <w:szCs w:val="40"/>
+          <w:lang w:val="es-CO"/>
+        </w:rPr>
+      </w:pPr>
+      <m:oMathPara>
+        <m:oMath>
+          <m:f>
+            <m:fPr>
+              <m:ctrlPr>
+                <w:rPr>
+                  <w:rFonts w:ascii="Cambria Math" w:eastAsiaTheme="minorEastAsia" w:hAnsi="Cambria Math"/>
+                  <w:i/>
+                  <w:iCs/>
+                  <w:sz w:val="40"/>
+                  <w:szCs w:val="40"/>
+                  <w:lang w:val="es-CO"/>
+                </w:rPr>
+              </m:ctrlPr>
+            </m:fPr>
+            <m:num>
+              <m:sSub>
+                <m:sSubPr>
+                  <m:ctrlPr>
+                    <w:rPr>
+                      <w:rFonts w:ascii="Cambria Math" w:eastAsiaTheme="minorEastAsia" w:hAnsi="Cambria Math"/>
+                      <w:i/>
+                      <w:iCs/>
+                      <w:sz w:val="40"/>
+                      <w:szCs w:val="40"/>
+                      <w:lang w:val="es-CO"/>
+                    </w:rPr>
+                  </m:ctrlPr>
+                </m:sSubPr>
+                <m:e>
+                  <m:r>
+                    <w:rPr>
+                      <w:rFonts w:ascii="Cambria Math" w:eastAsiaTheme="minorEastAsia" w:hAnsi="Cambria Math"/>
+                      <w:sz w:val="40"/>
+                      <w:szCs w:val="40"/>
+                      <w:lang w:val="es-CO"/>
+                    </w:rPr>
+                    <m:t>E</m:t>
+                  </m:r>
+                </m:e>
+                <m:sub>
+                  <m:r>
+                    <w:rPr>
+                      <w:rFonts w:ascii="Cambria Math" w:eastAsiaTheme="minorEastAsia" w:hAnsi="Cambria Math"/>
+                      <w:sz w:val="40"/>
+                      <w:szCs w:val="40"/>
+                      <w:lang w:val="es-CO"/>
+                    </w:rPr>
+                    <m:t>o</m:t>
+                  </m:r>
+                </m:sub>
+              </m:sSub>
+              <m:r>
+                <w:rPr>
+                  <w:rFonts w:ascii="Cambria Math" w:eastAsiaTheme="minorEastAsia" w:hAnsi="Cambria Math"/>
+                  <w:sz w:val="40"/>
+                  <w:szCs w:val="40"/>
+                  <w:lang w:val="es-CO"/>
+                </w:rPr>
+                <m:t>(s)</m:t>
+              </m:r>
+            </m:num>
+            <m:den>
+              <m:sSub>
+                <m:sSubPr>
+                  <m:ctrlPr>
+                    <w:rPr>
+                      <w:rFonts w:ascii="Cambria Math" w:eastAsiaTheme="minorEastAsia" w:hAnsi="Cambria Math"/>
+                      <w:i/>
+                      <w:iCs/>
+                      <w:sz w:val="40"/>
+                      <w:szCs w:val="40"/>
+                      <w:lang w:val="es-CO"/>
+                    </w:rPr>
+                  </m:ctrlPr>
+                </m:sSubPr>
+                <m:e>
+                  <m:r>
+                    <w:rPr>
+                      <w:rFonts w:ascii="Cambria Math" w:eastAsiaTheme="minorEastAsia" w:hAnsi="Cambria Math"/>
+                      <w:sz w:val="40"/>
+                      <w:szCs w:val="40"/>
+                      <w:lang w:val="es-CO"/>
+                    </w:rPr>
+                    <m:t>E</m:t>
+                  </m:r>
+                </m:e>
+                <m:sub>
+                  <m:r>
+                    <w:rPr>
+                      <w:rFonts w:ascii="Cambria Math" w:eastAsiaTheme="minorEastAsia" w:hAnsi="Cambria Math"/>
+                      <w:sz w:val="40"/>
+                      <w:szCs w:val="40"/>
+                      <w:lang w:val="es-CO"/>
+                    </w:rPr>
+                    <m:t>i</m:t>
+                  </m:r>
+                </m:sub>
+              </m:sSub>
+              <m:r>
+                <w:rPr>
+                  <w:rFonts w:ascii="Cambria Math" w:eastAsiaTheme="minorEastAsia" w:hAnsi="Cambria Math"/>
+                  <w:sz w:val="40"/>
+                  <w:szCs w:val="40"/>
+                  <w:lang w:val="es-CO"/>
+                </w:rPr>
+                <m:t>(s)</m:t>
+              </m:r>
+            </m:den>
+          </m:f>
+          <m:r>
+            <w:rPr>
+              <w:rFonts w:ascii="Cambria Math" w:eastAsiaTheme="minorEastAsia" w:hAnsi="Cambria Math"/>
+              <w:sz w:val="40"/>
+              <w:szCs w:val="40"/>
+              <w:lang w:val="es-CO"/>
+            </w:rPr>
+            <m:t>=-</m:t>
+          </m:r>
+          <m:f>
+            <m:fPr>
+              <m:ctrlPr>
+                <w:rPr>
+                  <w:rFonts w:ascii="Cambria Math" w:eastAsiaTheme="minorEastAsia" w:hAnsi="Cambria Math"/>
+                  <w:i/>
+                  <w:iCs/>
+                  <w:sz w:val="40"/>
+                  <w:szCs w:val="40"/>
+                  <w:lang w:val="es-CO"/>
+                </w:rPr>
+              </m:ctrlPr>
+            </m:fPr>
+            <m:num>
+              <m:sSub>
+                <m:sSubPr>
+                  <m:ctrlPr>
+                    <w:rPr>
+                      <w:rFonts w:ascii="Cambria Math" w:eastAsiaTheme="minorEastAsia" w:hAnsi="Cambria Math"/>
+                      <w:i/>
+                      <w:iCs/>
+                      <w:sz w:val="40"/>
+                      <w:szCs w:val="40"/>
+                      <w:lang w:val="es-CO"/>
+                    </w:rPr>
+                  </m:ctrlPr>
+                </m:sSubPr>
+                <m:e>
+                  <m:r>
+                    <w:rPr>
+                      <w:rFonts w:ascii="Cambria Math" w:eastAsiaTheme="minorEastAsia" w:hAnsi="Cambria Math"/>
+                      <w:sz w:val="40"/>
+                      <w:szCs w:val="40"/>
+                      <w:lang w:val="es-CO"/>
+                    </w:rPr>
+                    <m:t>R</m:t>
+                  </m:r>
+                </m:e>
+                <m:sub>
+                  <m:r>
+                    <w:rPr>
+                      <w:rFonts w:ascii="Cambria Math" w:eastAsiaTheme="minorEastAsia" w:hAnsi="Cambria Math"/>
+                      <w:sz w:val="40"/>
+                      <w:szCs w:val="40"/>
+                      <w:lang w:val="es-CO"/>
+                    </w:rPr>
+                    <m:t>f</m:t>
+                  </m:r>
+                </m:sub>
+              </m:sSub>
+            </m:num>
+            <m:den>
+              <m:sSub>
+                <m:sSubPr>
+                  <m:ctrlPr>
+                    <w:rPr>
+                      <w:rFonts w:ascii="Cambria Math" w:eastAsiaTheme="minorEastAsia" w:hAnsi="Cambria Math"/>
+                      <w:i/>
+                      <w:iCs/>
+                      <w:sz w:val="40"/>
+                      <w:szCs w:val="40"/>
+                      <w:lang w:val="es-CO"/>
+                    </w:rPr>
+                  </m:ctrlPr>
+                </m:sSubPr>
+                <m:e>
+                  <m:sSub>
+                    <m:sSubPr>
+                      <m:ctrlPr>
+                        <w:rPr>
+                          <w:rFonts w:ascii="Cambria Math" w:eastAsiaTheme="minorEastAsia" w:hAnsi="Cambria Math"/>
+                          <w:i/>
+                          <w:sz w:val="40"/>
+                          <w:szCs w:val="40"/>
+                          <w:lang w:val="es-CO"/>
+                        </w:rPr>
+                      </m:ctrlPr>
+                    </m:sSubPr>
+                    <m:e>
+                      <m:r>
+                        <w:rPr>
+                          <w:rFonts w:ascii="Cambria Math" w:eastAsiaTheme="minorEastAsia" w:hAnsi="Cambria Math"/>
+                          <w:sz w:val="40"/>
+                          <w:szCs w:val="40"/>
+                          <w:lang w:val="es-CO"/>
+                        </w:rPr>
+                        <m:t>R</m:t>
+                      </m:r>
+                    </m:e>
+                    <m:sub>
+                      <m:r>
+                        <w:rPr>
+                          <w:rFonts w:ascii="Cambria Math" w:eastAsiaTheme="minorEastAsia" w:hAnsi="Cambria Math"/>
+                          <w:sz w:val="40"/>
+                          <w:szCs w:val="40"/>
+                          <w:lang w:val="es-CO"/>
+                        </w:rPr>
+                        <m:t>i</m:t>
+                      </m:r>
+                    </m:sub>
+                  </m:sSub>
+                  <m:r>
+                    <w:rPr>
+                      <w:rFonts w:ascii="Cambria Math" w:eastAsiaTheme="minorEastAsia" w:hAnsi="Cambria Math"/>
+                      <w:sz w:val="40"/>
+                      <w:szCs w:val="40"/>
+                      <w:lang w:val="es-CO"/>
+                    </w:rPr>
+                    <m:t>(</m:t>
+                  </m:r>
+                  <m:r>
+                    <w:rPr>
+                      <w:rFonts w:ascii="Cambria Math" w:eastAsiaTheme="minorEastAsia" w:hAnsi="Cambria Math"/>
+                      <w:sz w:val="40"/>
+                      <w:szCs w:val="40"/>
+                      <w:lang w:val="es-CO"/>
+                    </w:rPr>
+                    <m:t>R</m:t>
+                  </m:r>
+                </m:e>
+                <m:sub>
+                  <m:r>
+                    <w:rPr>
+                      <w:rFonts w:ascii="Cambria Math" w:eastAsiaTheme="minorEastAsia" w:hAnsi="Cambria Math"/>
+                      <w:sz w:val="40"/>
+                      <w:szCs w:val="40"/>
+                      <w:lang w:val="es-CO"/>
+                    </w:rPr>
+                    <m:t>f</m:t>
+                  </m:r>
+                </m:sub>
+              </m:sSub>
+              <m:r>
+                <w:rPr>
+                  <w:rFonts w:ascii="Cambria Math" w:eastAsiaTheme="minorEastAsia" w:hAnsi="Cambria Math"/>
+                  <w:sz w:val="40"/>
+                  <w:szCs w:val="40"/>
+                  <w:lang w:val="es-CO"/>
+                </w:rPr>
+                <m:t>Cs+1</m:t>
+              </m:r>
+              <m:r>
+                <w:rPr>
+                  <w:rFonts w:ascii="Cambria Math" w:eastAsiaTheme="minorEastAsia" w:hAnsi="Cambria Math"/>
+                  <w:sz w:val="40"/>
+                  <w:szCs w:val="40"/>
+                  <w:lang w:val="es-CO"/>
+                </w:rPr>
+                <m:t>)</m:t>
+              </m:r>
+            </m:den>
+          </m:f>
         </m:oMath>
       </m:oMathPara>
     </w:p>
@@ -36663,6 +39088,213 @@
               </m:f>
             </m:e>
           </m:borderBox>
+        </m:oMath>
+      </m:oMathPara>
+    </w:p>
+    <w:p>
+      <w:pPr>
+        <w:jc w:val="both"/>
+        <w:rPr>
+          <w:rFonts w:eastAsiaTheme="minorEastAsia"/>
+          <w:b/>
+          <w:bCs/>
+          <w:iCs/>
+          <w:sz w:val="40"/>
+          <w:szCs w:val="40"/>
+          <w:lang w:val="es-CO"/>
+        </w:rPr>
+      </w:pPr>
+      <m:oMathPara>
+        <m:oMath>
+          <m:r>
+            <m:rPr>
+              <m:sty m:val="bi"/>
+            </m:rPr>
+            <w:rPr>
+              <w:rFonts w:ascii="Cambria Math" w:eastAsiaTheme="minorEastAsia" w:hAnsi="Cambria Math"/>
+              <w:sz w:val="40"/>
+              <w:szCs w:val="40"/>
+              <w:lang w:val="es-CO"/>
+            </w:rPr>
+            <w:lastRenderedPageBreak/>
+            <m:t>k=-</m:t>
+          </m:r>
+          <m:f>
+            <m:fPr>
+              <m:ctrlPr>
+                <w:rPr>
+                  <w:rFonts w:ascii="Cambria Math" w:eastAsiaTheme="minorEastAsia" w:hAnsi="Cambria Math"/>
+                  <w:b/>
+                  <w:bCs/>
+                  <w:i/>
+                  <w:iCs/>
+                  <w:sz w:val="40"/>
+                  <w:szCs w:val="40"/>
+                  <w:lang w:val="es-CO"/>
+                </w:rPr>
+              </m:ctrlPr>
+            </m:fPr>
+            <m:num>
+              <m:sSub>
+                <m:sSubPr>
+                  <m:ctrlPr>
+                    <w:rPr>
+                      <w:rFonts w:ascii="Cambria Math" w:eastAsiaTheme="minorEastAsia" w:hAnsi="Cambria Math"/>
+                      <w:b/>
+                      <w:bCs/>
+                      <w:i/>
+                      <w:iCs/>
+                      <w:sz w:val="40"/>
+                      <w:szCs w:val="40"/>
+                      <w:lang w:val="es-CO"/>
+                    </w:rPr>
+                  </m:ctrlPr>
+                </m:sSubPr>
+                <m:e>
+                  <m:r>
+                    <m:rPr>
+                      <m:sty m:val="bi"/>
+                    </m:rPr>
+                    <w:rPr>
+                      <w:rFonts w:ascii="Cambria Math" w:eastAsiaTheme="minorEastAsia" w:hAnsi="Cambria Math"/>
+                      <w:sz w:val="40"/>
+                      <w:szCs w:val="40"/>
+                      <w:lang w:val="es-CO"/>
+                    </w:rPr>
+                    <m:t>R</m:t>
+                  </m:r>
+                </m:e>
+                <m:sub>
+                  <m:r>
+                    <m:rPr>
+                      <m:sty m:val="bi"/>
+                    </m:rPr>
+                    <w:rPr>
+                      <w:rFonts w:ascii="Cambria Math" w:eastAsiaTheme="minorEastAsia" w:hAnsi="Cambria Math"/>
+                      <w:sz w:val="40"/>
+                      <w:szCs w:val="40"/>
+                      <w:lang w:val="es-CO"/>
+                    </w:rPr>
+                    <m:t>f</m:t>
+                  </m:r>
+                </m:sub>
+              </m:sSub>
+            </m:num>
+            <m:den>
+              <m:sSub>
+                <m:sSubPr>
+                  <m:ctrlPr>
+                    <w:rPr>
+                      <w:rFonts w:ascii="Cambria Math" w:eastAsiaTheme="minorEastAsia" w:hAnsi="Cambria Math"/>
+                      <w:b/>
+                      <w:bCs/>
+                      <w:i/>
+                      <w:iCs/>
+                      <w:sz w:val="40"/>
+                      <w:szCs w:val="40"/>
+                      <w:lang w:val="es-CO"/>
+                    </w:rPr>
+                  </m:ctrlPr>
+                </m:sSubPr>
+                <m:e>
+                  <m:r>
+                    <m:rPr>
+                      <m:sty m:val="bi"/>
+                    </m:rPr>
+                    <w:rPr>
+                      <w:rFonts w:ascii="Cambria Math" w:eastAsiaTheme="minorEastAsia" w:hAnsi="Cambria Math"/>
+                      <w:sz w:val="40"/>
+                      <w:szCs w:val="40"/>
+                      <w:lang w:val="es-CO"/>
+                    </w:rPr>
+                    <m:t>R</m:t>
+                  </m:r>
+                </m:e>
+                <m:sub>
+                  <m:r>
+                    <m:rPr>
+                      <m:sty m:val="bi"/>
+                    </m:rPr>
+                    <w:rPr>
+                      <w:rFonts w:ascii="Cambria Math" w:eastAsiaTheme="minorEastAsia" w:hAnsi="Cambria Math"/>
+                      <w:sz w:val="40"/>
+                      <w:szCs w:val="40"/>
+                      <w:lang w:val="es-CO"/>
+                    </w:rPr>
+                    <m:t>i</m:t>
+                  </m:r>
+                </m:sub>
+              </m:sSub>
+            </m:den>
+          </m:f>
+          <m:r>
+            <m:rPr>
+              <m:sty m:val="bi"/>
+            </m:rPr>
+            <w:rPr>
+              <w:rFonts w:ascii="Cambria Math" w:eastAsiaTheme="minorEastAsia" w:hAnsi="Cambria Math"/>
+              <w:sz w:val="40"/>
+              <w:szCs w:val="40"/>
+              <w:lang w:val="es-CO"/>
+            </w:rPr>
+            <m:t>, τ=</m:t>
+          </m:r>
+          <m:sSub>
+            <m:sSubPr>
+              <m:ctrlPr>
+                <w:rPr>
+                  <w:rFonts w:ascii="Cambria Math" w:eastAsiaTheme="minorEastAsia" w:hAnsi="Cambria Math"/>
+                  <w:b/>
+                  <w:bCs/>
+                  <w:i/>
+                  <w:iCs/>
+                  <w:sz w:val="40"/>
+                  <w:szCs w:val="40"/>
+                  <w:lang w:val="es-CO"/>
+                </w:rPr>
+              </m:ctrlPr>
+            </m:sSubPr>
+            <m:e>
+              <m:r>
+                <m:rPr>
+                  <m:sty m:val="bi"/>
+                </m:rPr>
+                <w:rPr>
+                  <w:rFonts w:ascii="Cambria Math" w:eastAsiaTheme="minorEastAsia" w:hAnsi="Cambria Math"/>
+                  <w:sz w:val="40"/>
+                  <w:szCs w:val="40"/>
+                  <w:lang w:val="es-CO"/>
+                </w:rPr>
+                <m:t>R</m:t>
+              </m:r>
+            </m:e>
+            <m:sub>
+              <m:r>
+                <m:rPr>
+                  <m:sty m:val="bi"/>
+                </m:rPr>
+                <w:rPr>
+                  <w:rFonts w:ascii="Cambria Math" w:eastAsiaTheme="minorEastAsia" w:hAnsi="Cambria Math"/>
+                  <w:sz w:val="40"/>
+                  <w:szCs w:val="40"/>
+                  <w:lang w:val="es-CO"/>
+                </w:rPr>
+                <m:t>f</m:t>
+              </m:r>
+            </m:sub>
+          </m:sSub>
+          <m:r>
+            <m:rPr>
+              <m:sty m:val="bi"/>
+            </m:rPr>
+            <w:rPr>
+              <w:rFonts w:ascii="Cambria Math" w:eastAsiaTheme="minorEastAsia" w:hAnsi="Cambria Math"/>
+              <w:sz w:val="40"/>
+              <w:szCs w:val="40"/>
+              <w:lang w:val="es-CO"/>
+            </w:rPr>
+            <m:t>C</m:t>
+          </m:r>
         </m:oMath>
       </m:oMathPara>
     </w:p>

</xml_diff>